<commit_message>
Добавил: 6, 7, 8, 28, 29,
Остались: 5, 12, 13, 16, 17, 23, 24, 25, 27, 30
</commit_message>
<xml_diff>
--- a/Reshenie_zadach.docx
+++ b/Reshenie_zadach.docx
@@ -3384,135 +3384,9 @@
         <w:rPr>
           <w:sz w:val="28"/>
           <w:szCs w:val="28"/>
-        </w:rPr>
-      </w:pPr>
-    </w:p>
-    <w:p>
-      <w:pPr>
-        <w:pStyle w:val="1"/>
-        <w:numPr>
-          <w:ilvl w:val="0"/>
-          <w:numId w:val="30"/>
-        </w:numPr>
-      </w:pPr>
-      <w:r>
-        <w:t xml:space="preserve">Коэффициенты разностного уравнения ЦФ равны: </w:t>
-      </w:r>
-    </w:p>
-    <w:p>
-      <w:pPr>
-        <w:pStyle w:val="1"/>
-      </w:pPr>
-      <w:r>
-        <w:t xml:space="preserve">                         а</w:t>
-      </w:r>
-      <w:r>
-        <w:rPr>
-          <w:vertAlign w:val="subscript"/>
-        </w:rPr>
-        <w:t>1</w:t>
-      </w:r>
-      <w:r>
-        <w:t xml:space="preserve">=0.8; </w:t>
-      </w:r>
-      <w:r>
-        <w:rPr>
-          <w:lang w:val="en-US"/>
-        </w:rPr>
-        <w:t>b</w:t>
-      </w:r>
-      <w:r>
-        <w:rPr>
-          <w:vertAlign w:val="subscript"/>
-        </w:rPr>
-        <w:t>0</w:t>
-      </w:r>
-      <w:r>
-        <w:t xml:space="preserve">=1.2; </w:t>
-      </w:r>
-      <w:r>
-        <w:rPr>
-          <w:lang w:val="en-US"/>
-        </w:rPr>
-        <w:t>b</w:t>
-      </w:r>
-      <w:r>
-        <w:rPr>
-          <w:vertAlign w:val="subscript"/>
-        </w:rPr>
-        <w:t>1</w:t>
-      </w:r>
-      <w:r>
-        <w:t xml:space="preserve">=0.8;    </w:t>
-      </w:r>
-      <w:r>
-        <w:rPr>
-          <w:lang w:val="en-US"/>
-        </w:rPr>
-        <w:t>b</w:t>
-      </w:r>
-      <w:r>
-        <w:rPr>
-          <w:vertAlign w:val="subscript"/>
-        </w:rPr>
-        <w:t>2</w:t>
-      </w:r>
-      <w:r>
-        <w:t>= -0.8.</w:t>
-      </w:r>
-    </w:p>
-    <w:p>
-      <w:pPr>
-        <w:pStyle w:val="1"/>
-      </w:pPr>
-      <w:r>
-        <w:t xml:space="preserve"> Определите  </w:t>
-      </w:r>
-      <w:r>
-        <w:rPr>
-          <w:lang w:val="en-US"/>
-        </w:rPr>
-        <w:t>h</w:t>
-      </w:r>
-      <w:r>
-        <w:rPr>
-          <w:vertAlign w:val="subscript"/>
-        </w:rPr>
-        <w:t>1</w:t>
-      </w:r>
-      <w:r>
-        <w:t xml:space="preserve"> , </w:t>
-      </w:r>
-      <w:r>
-        <w:rPr>
-          <w:lang w:val="en-US"/>
-        </w:rPr>
-        <w:t>h</w:t>
-      </w:r>
-      <w:r>
-        <w:rPr>
-          <w:vertAlign w:val="subscript"/>
-        </w:rPr>
-        <w:t xml:space="preserve">2  </w:t>
-      </w:r>
-      <w:r>
-        <w:t xml:space="preserve">, </w:t>
-      </w:r>
-      <w:r>
-        <w:rPr>
-          <w:lang w:val="en-US"/>
-        </w:rPr>
-        <w:t>h</w:t>
-      </w:r>
-      <w:r>
-        <w:rPr>
-          <w:vertAlign w:val="subscript"/>
-        </w:rPr>
-        <w:t>3</w:t>
-      </w:r>
-      <w:r>
-        <w:t xml:space="preserve"> .        </w:t>
-      </w:r>
+          <w:lang w:val="en-US"/>
+        </w:rPr>
+      </w:pPr>
     </w:p>
     <w:p>
       <w:pPr>
@@ -3523,291 +3397,15 @@
           <w:szCs w:val="28"/>
         </w:rPr>
       </w:pPr>
-    </w:p>
-    <w:p>
-      <w:pPr>
-        <w:pStyle w:val="1"/>
-        <w:numPr>
-          <w:ilvl w:val="0"/>
-          <w:numId w:val="30"/>
-        </w:numPr>
-      </w:pPr>
-      <w:r>
-        <w:t xml:space="preserve">Коэффициенты разностного уравнения ЦФ равны: </w:t>
-      </w:r>
-    </w:p>
-    <w:p>
-      <w:pPr>
-        <w:pStyle w:val="1"/>
-      </w:pPr>
-      <w:r>
-        <w:t xml:space="preserve">                   а</w:t>
-      </w:r>
-      <w:r>
-        <w:rPr>
-          <w:vertAlign w:val="subscript"/>
-        </w:rPr>
-        <w:t>1</w:t>
-      </w:r>
-      <w:r>
-        <w:t>=1;      а</w:t>
-      </w:r>
-      <w:r>
-        <w:rPr>
-          <w:vertAlign w:val="subscript"/>
-        </w:rPr>
-        <w:t>2</w:t>
-      </w:r>
-      <w:r>
-        <w:t xml:space="preserve">= - 0.5; </w:t>
-      </w:r>
-      <w:r>
-        <w:rPr>
-          <w:lang w:val="en-US"/>
-        </w:rPr>
-        <w:t>b</w:t>
-      </w:r>
-      <w:r>
-        <w:rPr>
-          <w:vertAlign w:val="subscript"/>
-        </w:rPr>
-        <w:t>0</w:t>
-      </w:r>
-      <w:r>
-        <w:t xml:space="preserve">=2; </w:t>
-      </w:r>
-      <w:r>
-        <w:rPr>
-          <w:lang w:val="en-US"/>
-        </w:rPr>
-        <w:t>b</w:t>
-      </w:r>
-      <w:r>
-        <w:rPr>
-          <w:vertAlign w:val="subscript"/>
-        </w:rPr>
-        <w:t>1</w:t>
-      </w:r>
-      <w:r>
-        <w:t xml:space="preserve">=0.2;    </w:t>
-      </w:r>
-      <w:r>
-        <w:rPr>
-          <w:lang w:val="en-US"/>
-        </w:rPr>
-        <w:t>b</w:t>
-      </w:r>
-      <w:r>
-        <w:rPr>
-          <w:vertAlign w:val="subscript"/>
-        </w:rPr>
-        <w:t>2</w:t>
-      </w:r>
-      <w:r>
-        <w:t>= -0.4.</w:t>
-      </w:r>
-    </w:p>
-    <w:p>
-      <w:pPr>
-        <w:pStyle w:val="1"/>
-      </w:pPr>
-      <w:r>
-        <w:t xml:space="preserve"> Определите  </w:t>
-      </w:r>
-      <w:r>
-        <w:rPr>
-          <w:lang w:val="en-US"/>
-        </w:rPr>
-        <w:t>K</w:t>
-      </w:r>
-      <w:r>
-        <w:t>(</w:t>
-      </w:r>
-      <w:r>
-        <w:rPr>
-          <w:lang w:val="en-US"/>
-        </w:rPr>
-        <w:t>jw</w:t>
-      </w:r>
-      <w:r>
-        <w:t xml:space="preserve">) .        </w:t>
-      </w:r>
-    </w:p>
-    <w:p>
-      <w:pPr>
-        <w:ind w:left="360"/>
-        <w:jc w:val="both"/>
-        <w:rPr>
-          <w:sz w:val="28"/>
-          <w:szCs w:val="28"/>
-        </w:rPr>
-      </w:pPr>
-    </w:p>
-    <w:p>
-      <w:pPr>
-        <w:pStyle w:val="1"/>
-      </w:pPr>
-      <w:r>
-        <w:t xml:space="preserve">9) </w:t>
-      </w:r>
-      <w:r>
-        <w:t xml:space="preserve">Определите  ширину спектра и дисперсию шума квантования ИКМ, если дано: </w:t>
-      </w:r>
-    </w:p>
-    <w:p>
-      <w:pPr>
-        <w:pStyle w:val="1"/>
-      </w:pPr>
-      <w:r>
-        <w:t xml:space="preserve">                         </w:t>
-      </w:r>
-      <w:r>
-        <w:rPr>
-          <w:lang w:val="en-US"/>
-        </w:rPr>
-        <w:t>F</w:t>
-      </w:r>
-      <w:r>
-        <w:t xml:space="preserve">=3кГц ; </w:t>
-      </w:r>
-      <w:r>
-        <w:rPr>
-          <w:lang w:val="en-US"/>
-        </w:rPr>
-        <w:t>L</w:t>
-      </w:r>
-      <w:r>
-        <w:t>=128; U</w:t>
-      </w:r>
-      <w:r>
-        <w:rPr>
-          <w:vertAlign w:val="subscript"/>
-        </w:rPr>
-        <w:t>m</w:t>
-      </w:r>
-      <w:r>
-        <w:t xml:space="preserve">=0.5В;        </w:t>
-      </w:r>
-    </w:p>
-    <w:p/>
-    <w:p>
-      <w:pPr>
-        <w:ind w:left="360"/>
-        <w:jc w:val="both"/>
-        <w:rPr>
-          <w:sz w:val="28"/>
-          <w:szCs w:val="28"/>
-        </w:rPr>
-      </w:pPr>
-      <w:r>
-        <w:rPr>
-          <w:sz w:val="28"/>
-          <w:szCs w:val="28"/>
-        </w:rPr>
-        <w:t>П</w:t>
-      </w:r>
-      <w:r>
-        <w:rPr>
-          <w:sz w:val="28"/>
-          <w:szCs w:val="28"/>
-          <w:vertAlign w:val="subscript"/>
-        </w:rPr>
-        <w:t>ИКМ</w:t>
-      </w:r>
-      <w:r>
-        <w:rPr>
-          <w:sz w:val="28"/>
-          <w:szCs w:val="28"/>
-        </w:rPr>
-        <w:t xml:space="preserve"> = 2</w:t>
-      </w:r>
-      <w:r>
-        <w:rPr>
-          <w:sz w:val="28"/>
-          <w:szCs w:val="28"/>
-          <w:lang w:val="en-US"/>
-        </w:rPr>
-        <w:t>F</w:t>
-      </w:r>
-      <w:r>
-        <w:rPr>
-          <w:sz w:val="28"/>
-          <w:szCs w:val="28"/>
-          <w:vertAlign w:val="subscript"/>
-        </w:rPr>
-        <w:t>В</w:t>
-      </w:r>
-      <w:r>
-        <w:rPr>
-          <w:sz w:val="28"/>
-          <w:szCs w:val="28"/>
-          <w:lang w:val="en-US"/>
-        </w:rPr>
-        <w:t>log</w:t>
-      </w:r>
-      <w:r>
-        <w:rPr>
-          <w:sz w:val="28"/>
-          <w:szCs w:val="28"/>
-          <w:vertAlign w:val="subscript"/>
-        </w:rPr>
-        <w:t>2</w:t>
-      </w:r>
-      <w:r>
-        <w:rPr>
-          <w:sz w:val="28"/>
-          <w:szCs w:val="28"/>
-        </w:rPr>
-        <w:t>(</w:t>
-      </w:r>
-      <w:r>
-        <w:rPr>
-          <w:sz w:val="28"/>
-          <w:szCs w:val="28"/>
-          <w:lang w:val="en-US"/>
-        </w:rPr>
-        <w:t>L</w:t>
-      </w:r>
-      <w:r>
-        <w:rPr>
-          <w:sz w:val="28"/>
-          <w:szCs w:val="28"/>
-        </w:rPr>
-        <w:t>) = 2*3*7 = 42 [</w:t>
-      </w:r>
-      <w:r>
-        <w:rPr>
-          <w:sz w:val="28"/>
-          <w:szCs w:val="28"/>
-        </w:rPr>
-        <w:t>кГц</w:t>
-      </w:r>
-      <w:r>
-        <w:rPr>
-          <w:sz w:val="28"/>
-          <w:szCs w:val="28"/>
-        </w:rPr>
-        <w:t>]</w:t>
-      </w:r>
-    </w:p>
-    <w:p>
-      <w:pPr>
-        <w:ind w:left="360"/>
-        <w:jc w:val="both"/>
-        <w:rPr>
-          <w:sz w:val="28"/>
-          <w:szCs w:val="28"/>
-        </w:rPr>
-      </w:pPr>
       <w:r>
         <w:rPr>
           <w:noProof/>
         </w:rPr>
         <w:drawing>
-          <wp:inline distT="0" distB="0" distL="0" distR="0" wp14:anchorId="2656E08F" wp14:editId="5725B785">
-            <wp:extent cx="5940425" cy="1325245"/>
-            <wp:effectExtent l="0" t="0" r="3175" b="8255"/>
-            <wp:docPr id="3" name="Рисунок 3"/>
+          <wp:inline distT="0" distB="0" distL="0" distR="0" wp14:anchorId="72CA9FC9" wp14:editId="0652920C">
+            <wp:extent cx="5940425" cy="4479925"/>
+            <wp:effectExtent l="0" t="0" r="3175" b="0"/>
+            <wp:docPr id="23" name="Рисунок 23"/>
             <wp:cNvGraphicFramePr>
               <a:graphicFrameLocks xmlns:a="http://schemas.openxmlformats.org/drawingml/2006/main" noChangeAspect="1"/>
             </wp:cNvGraphicFramePr>
@@ -3827,7 +3425,7 @@
                   <pic:spPr>
                     <a:xfrm>
                       <a:off x="0" y="0"/>
-                      <a:ext cx="5940425" cy="1325245"/>
+                      <a:ext cx="5940425" cy="4479925"/>
                     </a:xfrm>
                     <a:prstGeom prst="rect">
                       <a:avLst/>
@@ -3842,6 +3440,133 @@
     </w:p>
     <w:p>
       <w:pPr>
+        <w:pStyle w:val="1"/>
+        <w:numPr>
+          <w:ilvl w:val="0"/>
+          <w:numId w:val="30"/>
+        </w:numPr>
+      </w:pPr>
+      <w:r>
+        <w:t xml:space="preserve">Коэффициенты разностного уравнения ЦФ равны: </w:t>
+      </w:r>
+    </w:p>
+    <w:p>
+      <w:pPr>
+        <w:pStyle w:val="1"/>
+      </w:pPr>
+      <w:r>
+        <w:t xml:space="preserve">                         а</w:t>
+      </w:r>
+      <w:r>
+        <w:rPr>
+          <w:vertAlign w:val="subscript"/>
+        </w:rPr>
+        <w:t>1</w:t>
+      </w:r>
+      <w:r>
+        <w:t xml:space="preserve">=0.8; </w:t>
+      </w:r>
+      <w:r>
+        <w:rPr>
+          <w:lang w:val="en-US"/>
+        </w:rPr>
+        <w:t>b</w:t>
+      </w:r>
+      <w:r>
+        <w:rPr>
+          <w:vertAlign w:val="subscript"/>
+        </w:rPr>
+        <w:t>0</w:t>
+      </w:r>
+      <w:r>
+        <w:t xml:space="preserve">=1.2; </w:t>
+      </w:r>
+      <w:r>
+        <w:rPr>
+          <w:lang w:val="en-US"/>
+        </w:rPr>
+        <w:t>b</w:t>
+      </w:r>
+      <w:r>
+        <w:rPr>
+          <w:vertAlign w:val="subscript"/>
+        </w:rPr>
+        <w:t>1</w:t>
+      </w:r>
+      <w:r>
+        <w:t xml:space="preserve">=0.8;    </w:t>
+      </w:r>
+      <w:r>
+        <w:rPr>
+          <w:lang w:val="en-US"/>
+        </w:rPr>
+        <w:t>b</w:t>
+      </w:r>
+      <w:r>
+        <w:rPr>
+          <w:vertAlign w:val="subscript"/>
+        </w:rPr>
+        <w:t>2</w:t>
+      </w:r>
+      <w:r>
+        <w:t>= -0.8.</w:t>
+      </w:r>
+    </w:p>
+    <w:p>
+      <w:pPr>
+        <w:pStyle w:val="1"/>
+      </w:pPr>
+      <w:r>
+        <w:t xml:space="preserve"> Определите  </w:t>
+      </w:r>
+      <w:r>
+        <w:rPr>
+          <w:lang w:val="en-US"/>
+        </w:rPr>
+        <w:t>h</w:t>
+      </w:r>
+      <w:r>
+        <w:rPr>
+          <w:vertAlign w:val="subscript"/>
+        </w:rPr>
+        <w:t>1</w:t>
+      </w:r>
+      <w:r>
+        <w:t xml:space="preserve"> , </w:t>
+      </w:r>
+      <w:r>
+        <w:rPr>
+          <w:lang w:val="en-US"/>
+        </w:rPr>
+        <w:t>h</w:t>
+      </w:r>
+      <w:r>
+        <w:rPr>
+          <w:vertAlign w:val="subscript"/>
+        </w:rPr>
+        <w:t xml:space="preserve">2  </w:t>
+      </w:r>
+      <w:r>
+        <w:t xml:space="preserve">, </w:t>
+      </w:r>
+      <w:r>
+        <w:rPr>
+          <w:lang w:val="en-US"/>
+        </w:rPr>
+        <w:t>h</w:t>
+      </w:r>
+      <w:r>
+        <w:rPr>
+          <w:vertAlign w:val="subscript"/>
+        </w:rPr>
+        <w:t>3</w:t>
+      </w:r>
+      <w:r>
+        <w:t xml:space="preserve"> .        </w:t>
+      </w:r>
+    </w:p>
+    <w:p>
+      <w:pPr>
         <w:ind w:left="360"/>
         <w:jc w:val="both"/>
         <w:rPr>
@@ -3849,475 +3574,15 @@
           <w:szCs w:val="28"/>
         </w:rPr>
       </w:pPr>
-    </w:p>
-    <w:p>
-      <w:pPr>
-        <w:ind w:left="360"/>
-        <w:jc w:val="both"/>
-        <w:rPr>
-          <w:sz w:val="28"/>
-          <w:szCs w:val="28"/>
-        </w:rPr>
-      </w:pPr>
-      <w:r>
-        <w:rPr>
-          <w:sz w:val="28"/>
-          <w:szCs w:val="28"/>
-        </w:rPr>
-        <w:t>σ</w:t>
-      </w:r>
-      <w:r>
-        <w:rPr>
-          <w:sz w:val="28"/>
-          <w:szCs w:val="28"/>
-          <w:vertAlign w:val="superscript"/>
-        </w:rPr>
-        <w:t>2</w:t>
-      </w:r>
-      <w:r>
-        <w:rPr>
-          <w:sz w:val="28"/>
-          <w:szCs w:val="28"/>
-        </w:rPr>
-        <w:t xml:space="preserve"> = 0.5</w:t>
-      </w:r>
-      <w:r>
-        <w:rPr>
-          <w:sz w:val="28"/>
-          <w:szCs w:val="28"/>
-          <w:vertAlign w:val="superscript"/>
-        </w:rPr>
-        <w:t>2</w:t>
-      </w:r>
-      <w:r>
-        <w:rPr>
-          <w:sz w:val="28"/>
-          <w:szCs w:val="28"/>
-        </w:rPr>
-        <w:t xml:space="preserve">/(12*( </w:t>
-      </w:r>
-      <w:r>
-        <w:rPr>
-          <w:sz w:val="28"/>
-          <w:szCs w:val="28"/>
-          <w:lang w:val="en-US"/>
-        </w:rPr>
-        <w:t>log</w:t>
-      </w:r>
-      <w:r>
-        <w:rPr>
-          <w:sz w:val="28"/>
-          <w:szCs w:val="28"/>
-          <w:vertAlign w:val="subscript"/>
-        </w:rPr>
-        <w:t>2</w:t>
-      </w:r>
-      <w:r>
-        <w:rPr>
-          <w:sz w:val="28"/>
-          <w:szCs w:val="28"/>
-        </w:rPr>
-        <w:t>(</w:t>
-      </w:r>
-      <w:r>
-        <w:rPr>
-          <w:sz w:val="28"/>
-          <w:szCs w:val="28"/>
-          <w:lang w:val="en-US"/>
-        </w:rPr>
-        <w:t>L</w:t>
-      </w:r>
-      <w:r>
-        <w:rPr>
-          <w:sz w:val="28"/>
-          <w:szCs w:val="28"/>
-        </w:rPr>
-        <w:t>) – 1)</w:t>
-      </w:r>
-      <w:r>
-        <w:rPr>
-          <w:sz w:val="28"/>
-          <w:szCs w:val="28"/>
-          <w:vertAlign w:val="superscript"/>
-        </w:rPr>
-        <w:t>2</w:t>
-      </w:r>
-      <w:r>
-        <w:rPr>
-          <w:sz w:val="28"/>
-          <w:szCs w:val="28"/>
-        </w:rPr>
-        <w:t>) = 0.0005787</w:t>
-      </w:r>
-    </w:p>
-    <w:p>
-      <w:pPr>
-        <w:ind w:left="360"/>
-        <w:jc w:val="both"/>
-        <w:rPr>
-          <w:sz w:val="28"/>
-          <w:szCs w:val="28"/>
-        </w:rPr>
-      </w:pPr>
-    </w:p>
-    <w:p>
-      <w:pPr>
-        <w:pStyle w:val="1"/>
-      </w:pPr>
-      <w:r>
-        <w:t xml:space="preserve">10) </w:t>
-      </w:r>
-      <w:r>
-        <w:t xml:space="preserve">Определите ширину спектра и дисперсию шума квантования ИКМ, если дано: </w:t>
-      </w:r>
-    </w:p>
-    <w:p>
-      <w:pPr>
-        <w:pStyle w:val="1"/>
-      </w:pPr>
-      <w:r>
-        <w:t xml:space="preserve">F=4кГц; L=256; Um=1В;    </w:t>
-      </w:r>
-    </w:p>
-    <w:p>
-      <w:pPr>
-        <w:ind w:left="360"/>
-        <w:jc w:val="both"/>
-        <w:rPr>
-          <w:sz w:val="28"/>
-          <w:szCs w:val="28"/>
-        </w:rPr>
-      </w:pPr>
-      <w:r>
-        <w:rPr>
-          <w:sz w:val="28"/>
-          <w:szCs w:val="28"/>
-        </w:rPr>
-        <w:t>П</w:t>
-      </w:r>
-      <w:r>
-        <w:rPr>
-          <w:sz w:val="28"/>
-          <w:szCs w:val="28"/>
-          <w:vertAlign w:val="subscript"/>
-        </w:rPr>
-        <w:t>ИКМ</w:t>
-      </w:r>
-      <w:r>
-        <w:rPr>
-          <w:sz w:val="28"/>
-          <w:szCs w:val="28"/>
-        </w:rPr>
-        <w:t xml:space="preserve"> = 2</w:t>
-      </w:r>
-      <w:r>
-        <w:rPr>
-          <w:sz w:val="28"/>
-          <w:szCs w:val="28"/>
-          <w:lang w:val="en-US"/>
-        </w:rPr>
-        <w:t>F</w:t>
-      </w:r>
-      <w:r>
-        <w:rPr>
-          <w:sz w:val="28"/>
-          <w:szCs w:val="28"/>
-          <w:vertAlign w:val="subscript"/>
-        </w:rPr>
-        <w:t>В</w:t>
-      </w:r>
-      <w:r>
-        <w:rPr>
-          <w:sz w:val="28"/>
-          <w:szCs w:val="28"/>
-          <w:lang w:val="en-US"/>
-        </w:rPr>
-        <w:t>log</w:t>
-      </w:r>
-      <w:r>
-        <w:rPr>
-          <w:sz w:val="28"/>
-          <w:szCs w:val="28"/>
-          <w:vertAlign w:val="subscript"/>
-        </w:rPr>
-        <w:t>2</w:t>
-      </w:r>
-      <w:r>
-        <w:rPr>
-          <w:sz w:val="28"/>
-          <w:szCs w:val="28"/>
-        </w:rPr>
-        <w:t>(</w:t>
-      </w:r>
-      <w:r>
-        <w:rPr>
-          <w:sz w:val="28"/>
-          <w:szCs w:val="28"/>
-          <w:lang w:val="en-US"/>
-        </w:rPr>
-        <w:t>L</w:t>
-      </w:r>
-      <w:r>
-        <w:rPr>
-          <w:sz w:val="28"/>
-          <w:szCs w:val="28"/>
-        </w:rPr>
-        <w:t>) = 2*4*8 = 64 [</w:t>
-      </w:r>
-      <w:r>
-        <w:rPr>
-          <w:sz w:val="28"/>
-          <w:szCs w:val="28"/>
-        </w:rPr>
-        <w:t>кГц</w:t>
-      </w:r>
-      <w:r>
-        <w:rPr>
-          <w:sz w:val="28"/>
-          <w:szCs w:val="28"/>
-        </w:rPr>
-        <w:t>]</w:t>
-      </w:r>
-    </w:p>
-    <w:p>
-      <w:pPr>
-        <w:ind w:left="360"/>
-        <w:jc w:val="both"/>
-        <w:rPr>
-          <w:sz w:val="28"/>
-          <w:szCs w:val="28"/>
-        </w:rPr>
-      </w:pPr>
       <w:r>
         <w:rPr>
           <w:noProof/>
         </w:rPr>
         <w:drawing>
-          <wp:inline distT="0" distB="0" distL="0" distR="0" wp14:anchorId="575AFC40" wp14:editId="588C0F5F">
-            <wp:extent cx="5940425" cy="1325245"/>
-            <wp:effectExtent l="0" t="0" r="3175" b="8255"/>
-            <wp:docPr id="4" name="Рисунок 4"/>
-            <wp:cNvGraphicFramePr>
-              <a:graphicFrameLocks xmlns:a="http://schemas.openxmlformats.org/drawingml/2006/main" noChangeAspect="1"/>
-            </wp:cNvGraphicFramePr>
-            <a:graphic xmlns:a="http://schemas.openxmlformats.org/drawingml/2006/main">
-              <a:graphicData uri="http://schemas.openxmlformats.org/drawingml/2006/picture">
-                <pic:pic xmlns:pic="http://schemas.openxmlformats.org/drawingml/2006/picture">
-                  <pic:nvPicPr>
-                    <pic:cNvPr id="1" name=""/>
-                    <pic:cNvPicPr/>
-                  </pic:nvPicPr>
-                  <pic:blipFill>
-                    <a:blip r:embed="rId47"/>
-                    <a:stretch>
-                      <a:fillRect/>
-                    </a:stretch>
-                  </pic:blipFill>
-                  <pic:spPr>
-                    <a:xfrm>
-                      <a:off x="0" y="0"/>
-                      <a:ext cx="5940425" cy="1325245"/>
-                    </a:xfrm>
-                    <a:prstGeom prst="rect">
-                      <a:avLst/>
-                    </a:prstGeom>
-                  </pic:spPr>
-                </pic:pic>
-              </a:graphicData>
-            </a:graphic>
-          </wp:inline>
-        </w:drawing>
-      </w:r>
-    </w:p>
-    <w:p>
-      <w:pPr>
-        <w:ind w:left="360"/>
-        <w:jc w:val="both"/>
-        <w:rPr>
-          <w:sz w:val="28"/>
-          <w:szCs w:val="28"/>
-        </w:rPr>
-      </w:pPr>
-    </w:p>
-    <w:p>
-      <w:pPr>
-        <w:ind w:left="360"/>
-        <w:jc w:val="both"/>
-        <w:rPr>
-          <w:sz w:val="28"/>
-          <w:szCs w:val="28"/>
-        </w:rPr>
-      </w:pPr>
-      <w:r>
-        <w:rPr>
-          <w:sz w:val="28"/>
-          <w:szCs w:val="28"/>
-        </w:rPr>
-        <w:t>σ</w:t>
-      </w:r>
-      <w:r>
-        <w:rPr>
-          <w:sz w:val="28"/>
-          <w:szCs w:val="28"/>
-          <w:vertAlign w:val="superscript"/>
-        </w:rPr>
-        <w:t>2</w:t>
-      </w:r>
-      <w:r>
-        <w:rPr>
-          <w:sz w:val="28"/>
-          <w:szCs w:val="28"/>
-        </w:rPr>
-        <w:t xml:space="preserve"> = </w:t>
-      </w:r>
-      <w:r>
-        <w:rPr>
-          <w:sz w:val="28"/>
-          <w:szCs w:val="28"/>
-        </w:rPr>
-        <w:t>1</w:t>
-      </w:r>
-      <w:r>
-        <w:rPr>
-          <w:sz w:val="28"/>
-          <w:szCs w:val="28"/>
-          <w:vertAlign w:val="superscript"/>
-        </w:rPr>
-        <w:t>2</w:t>
-      </w:r>
-      <w:r>
-        <w:rPr>
-          <w:sz w:val="28"/>
-          <w:szCs w:val="28"/>
-        </w:rPr>
-        <w:t xml:space="preserve">/(12*( </w:t>
-      </w:r>
-      <w:r>
-        <w:rPr>
-          <w:sz w:val="28"/>
-          <w:szCs w:val="28"/>
-          <w:lang w:val="en-US"/>
-        </w:rPr>
-        <w:t>log</w:t>
-      </w:r>
-      <w:r>
-        <w:rPr>
-          <w:sz w:val="28"/>
-          <w:szCs w:val="28"/>
-          <w:vertAlign w:val="subscript"/>
-        </w:rPr>
-        <w:t>2</w:t>
-      </w:r>
-      <w:r>
-        <w:rPr>
-          <w:sz w:val="28"/>
-          <w:szCs w:val="28"/>
-        </w:rPr>
-        <w:t>(</w:t>
-      </w:r>
-      <w:r>
-        <w:rPr>
-          <w:sz w:val="28"/>
-          <w:szCs w:val="28"/>
-          <w:lang w:val="en-US"/>
-        </w:rPr>
-        <w:t>L</w:t>
-      </w:r>
-      <w:r>
-        <w:rPr>
-          <w:sz w:val="28"/>
-          <w:szCs w:val="28"/>
-        </w:rPr>
-        <w:t>) – 1)</w:t>
-      </w:r>
-      <w:r>
-        <w:rPr>
-          <w:sz w:val="28"/>
-          <w:szCs w:val="28"/>
-          <w:vertAlign w:val="superscript"/>
-        </w:rPr>
-        <w:t>2</w:t>
-      </w:r>
-      <w:r>
-        <w:rPr>
-          <w:sz w:val="28"/>
-          <w:szCs w:val="28"/>
-        </w:rPr>
-        <w:t xml:space="preserve">) = </w:t>
-      </w:r>
-      <w:r>
-        <w:rPr>
-          <w:sz w:val="28"/>
-          <w:szCs w:val="28"/>
-        </w:rPr>
-        <w:t>0.0017</w:t>
-      </w:r>
-    </w:p>
-    <w:p/>
-    <w:p>
-      <w:pPr>
-        <w:ind w:left="360"/>
-        <w:jc w:val="both"/>
-        <w:rPr>
-          <w:sz w:val="28"/>
-          <w:szCs w:val="28"/>
-        </w:rPr>
-      </w:pPr>
-    </w:p>
-    <w:p>
-      <w:pPr>
-        <w:pStyle w:val="1"/>
-      </w:pPr>
-      <w:r>
-        <w:t xml:space="preserve">11) </w:t>
-      </w:r>
-      <w:r>
-        <w:t xml:space="preserve">Задана матрица-дополнение кода (7,3). Определите разрешенные комбинации. </w:t>
-      </w:r>
-    </w:p>
-    <w:p>
-      <w:pPr>
-        <w:pStyle w:val="1"/>
-      </w:pPr>
-      <w:r>
-        <w:t xml:space="preserve">                         Р</w:t>
-      </w:r>
-      <w:r>
-        <w:t xml:space="preserve"> </w:t>
-      </w:r>
-      <w:r>
-        <w:t>=</w:t>
-      </w:r>
-      <w:r>
-        <w:t xml:space="preserve"> </w:t>
-      </w:r>
-      <w:r>
-        <w:t xml:space="preserve">[1011; 1110;1101]    </w:t>
-      </w:r>
-    </w:p>
-    <w:p>
-      <w:pPr>
-        <w:rPr>
-          <w:lang w:val="en-US"/>
-        </w:rPr>
-      </w:pPr>
-    </w:p>
-    <w:p>
-      <w:pPr>
-        <w:rPr>
-          <w:sz w:val="28"/>
-          <w:szCs w:val="28"/>
-        </w:rPr>
-      </w:pPr>
-      <w:r>
-        <w:rPr>
-          <w:noProof/>
-        </w:rPr>
-        <w:drawing>
-          <wp:inline distT="0" distB="0" distL="0" distR="0" wp14:anchorId="73707B03" wp14:editId="3F84895D">
-            <wp:extent cx="5940425" cy="3928110"/>
-            <wp:effectExtent l="0" t="0" r="3175" b="0"/>
-            <wp:docPr id="2" name="Рисунок 2"/>
+          <wp:inline distT="0" distB="0" distL="0" distR="0" wp14:anchorId="00341D25" wp14:editId="33828150">
+            <wp:extent cx="5940425" cy="4050030"/>
+            <wp:effectExtent l="0" t="0" r="3175" b="7620"/>
+            <wp:docPr id="24" name="Рисунок 24"/>
             <wp:cNvGraphicFramePr>
               <a:graphicFrameLocks xmlns:a="http://schemas.openxmlformats.org/drawingml/2006/main" noChangeAspect="1"/>
             </wp:cNvGraphicFramePr>
@@ -4337,6 +3602,873 @@
                   <pic:spPr>
                     <a:xfrm>
                       <a:off x="0" y="0"/>
+                      <a:ext cx="5940425" cy="4050030"/>
+                    </a:xfrm>
+                    <a:prstGeom prst="rect">
+                      <a:avLst/>
+                    </a:prstGeom>
+                  </pic:spPr>
+                </pic:pic>
+              </a:graphicData>
+            </a:graphic>
+          </wp:inline>
+        </w:drawing>
+      </w:r>
+    </w:p>
+    <w:p>
+      <w:pPr>
+        <w:pStyle w:val="1"/>
+        <w:numPr>
+          <w:ilvl w:val="0"/>
+          <w:numId w:val="30"/>
+        </w:numPr>
+      </w:pPr>
+      <w:r>
+        <w:t xml:space="preserve">Коэффициенты разностного уравнения ЦФ равны: </w:t>
+      </w:r>
+    </w:p>
+    <w:p>
+      <w:pPr>
+        <w:pStyle w:val="1"/>
+      </w:pPr>
+      <w:r>
+        <w:t xml:space="preserve">                   а</w:t>
+      </w:r>
+      <w:r>
+        <w:rPr>
+          <w:vertAlign w:val="subscript"/>
+        </w:rPr>
+        <w:t>1</w:t>
+      </w:r>
+      <w:r>
+        <w:t>=1;      а</w:t>
+      </w:r>
+      <w:r>
+        <w:rPr>
+          <w:vertAlign w:val="subscript"/>
+        </w:rPr>
+        <w:t>2</w:t>
+      </w:r>
+      <w:r>
+        <w:t xml:space="preserve">= - 0.5; </w:t>
+      </w:r>
+      <w:r>
+        <w:rPr>
+          <w:lang w:val="en-US"/>
+        </w:rPr>
+        <w:t>b</w:t>
+      </w:r>
+      <w:r>
+        <w:rPr>
+          <w:vertAlign w:val="subscript"/>
+        </w:rPr>
+        <w:t>0</w:t>
+      </w:r>
+      <w:r>
+        <w:t xml:space="preserve">=2; </w:t>
+      </w:r>
+      <w:r>
+        <w:rPr>
+          <w:lang w:val="en-US"/>
+        </w:rPr>
+        <w:t>b</w:t>
+      </w:r>
+      <w:r>
+        <w:rPr>
+          <w:vertAlign w:val="subscript"/>
+        </w:rPr>
+        <w:t>1</w:t>
+      </w:r>
+      <w:r>
+        <w:t xml:space="preserve">=0.2;    </w:t>
+      </w:r>
+      <w:r>
+        <w:rPr>
+          <w:lang w:val="en-US"/>
+        </w:rPr>
+        <w:t>b</w:t>
+      </w:r>
+      <w:r>
+        <w:rPr>
+          <w:vertAlign w:val="subscript"/>
+        </w:rPr>
+        <w:t>2</w:t>
+      </w:r>
+      <w:r>
+        <w:t>= -0.4.</w:t>
+      </w:r>
+    </w:p>
+    <w:p>
+      <w:pPr>
+        <w:pStyle w:val="1"/>
+      </w:pPr>
+      <w:r>
+        <w:t xml:space="preserve"> Определите  </w:t>
+      </w:r>
+      <w:r>
+        <w:rPr>
+          <w:lang w:val="en-US"/>
+        </w:rPr>
+        <w:t>K</w:t>
+      </w:r>
+      <w:r>
+        <w:t>(</w:t>
+      </w:r>
+      <w:r>
+        <w:rPr>
+          <w:lang w:val="en-US"/>
+        </w:rPr>
+        <w:t>jw</w:t>
+      </w:r>
+      <w:r>
+        <w:t xml:space="preserve">) .        </w:t>
+      </w:r>
+    </w:p>
+    <w:p>
+      <w:pPr>
+        <w:ind w:left="360"/>
+        <w:jc w:val="both"/>
+        <w:rPr>
+          <w:sz w:val="28"/>
+          <w:szCs w:val="28"/>
+          <w:lang w:val="en-US"/>
+        </w:rPr>
+      </w:pPr>
+      <w:r>
+        <w:rPr>
+          <w:noProof/>
+        </w:rPr>
+        <w:drawing>
+          <wp:inline distT="0" distB="0" distL="0" distR="0" wp14:anchorId="00AF4B31" wp14:editId="5A8506AA">
+            <wp:extent cx="5940425" cy="2471420"/>
+            <wp:effectExtent l="0" t="0" r="3175" b="5080"/>
+            <wp:docPr id="25" name="Рисунок 25"/>
+            <wp:cNvGraphicFramePr>
+              <a:graphicFrameLocks xmlns:a="http://schemas.openxmlformats.org/drawingml/2006/main" noChangeAspect="1"/>
+            </wp:cNvGraphicFramePr>
+            <a:graphic xmlns:a="http://schemas.openxmlformats.org/drawingml/2006/main">
+              <a:graphicData uri="http://schemas.openxmlformats.org/drawingml/2006/picture">
+                <pic:pic xmlns:pic="http://schemas.openxmlformats.org/drawingml/2006/picture">
+                  <pic:nvPicPr>
+                    <pic:cNvPr id="1" name=""/>
+                    <pic:cNvPicPr/>
+                  </pic:nvPicPr>
+                  <pic:blipFill>
+                    <a:blip r:embed="rId49"/>
+                    <a:stretch>
+                      <a:fillRect/>
+                    </a:stretch>
+                  </pic:blipFill>
+                  <pic:spPr>
+                    <a:xfrm>
+                      <a:off x="0" y="0"/>
+                      <a:ext cx="5940425" cy="2471420"/>
+                    </a:xfrm>
+                    <a:prstGeom prst="rect">
+                      <a:avLst/>
+                    </a:prstGeom>
+                  </pic:spPr>
+                </pic:pic>
+              </a:graphicData>
+            </a:graphic>
+          </wp:inline>
+        </w:drawing>
+      </w:r>
+    </w:p>
+    <w:p>
+      <w:pPr>
+        <w:pStyle w:val="1"/>
+      </w:pPr>
+      <w:r>
+        <w:t xml:space="preserve">9) </w:t>
+      </w:r>
+      <w:r>
+        <w:t xml:space="preserve">Определите  ширину спектра и дисперсию шума квантования ИКМ, если дано: </w:t>
+      </w:r>
+    </w:p>
+    <w:p>
+      <w:pPr>
+        <w:pStyle w:val="1"/>
+      </w:pPr>
+      <w:r>
+        <w:t xml:space="preserve">                         </w:t>
+      </w:r>
+      <w:r>
+        <w:rPr>
+          <w:lang w:val="en-US"/>
+        </w:rPr>
+        <w:t>F</w:t>
+      </w:r>
+      <w:r>
+        <w:t xml:space="preserve">=3кГц ; </w:t>
+      </w:r>
+      <w:r>
+        <w:rPr>
+          <w:lang w:val="en-US"/>
+        </w:rPr>
+        <w:t>L</w:t>
+      </w:r>
+      <w:r>
+        <w:t>=128; U</w:t>
+      </w:r>
+      <w:r>
+        <w:rPr>
+          <w:vertAlign w:val="subscript"/>
+        </w:rPr>
+        <w:t>m</w:t>
+      </w:r>
+      <w:r>
+        <w:t xml:space="preserve">=0.5В;        </w:t>
+      </w:r>
+    </w:p>
+    <w:p/>
+    <w:p>
+      <w:pPr>
+        <w:ind w:left="360"/>
+        <w:jc w:val="both"/>
+        <w:rPr>
+          <w:sz w:val="28"/>
+          <w:szCs w:val="28"/>
+        </w:rPr>
+      </w:pPr>
+      <w:r>
+        <w:rPr>
+          <w:sz w:val="28"/>
+          <w:szCs w:val="28"/>
+        </w:rPr>
+        <w:t>П</w:t>
+      </w:r>
+      <w:r>
+        <w:rPr>
+          <w:sz w:val="28"/>
+          <w:szCs w:val="28"/>
+          <w:vertAlign w:val="subscript"/>
+        </w:rPr>
+        <w:t>ИКМ</w:t>
+      </w:r>
+      <w:r>
+        <w:rPr>
+          <w:sz w:val="28"/>
+          <w:szCs w:val="28"/>
+        </w:rPr>
+        <w:t xml:space="preserve"> = 2</w:t>
+      </w:r>
+      <w:r>
+        <w:rPr>
+          <w:sz w:val="28"/>
+          <w:szCs w:val="28"/>
+          <w:lang w:val="en-US"/>
+        </w:rPr>
+        <w:t>F</w:t>
+      </w:r>
+      <w:r>
+        <w:rPr>
+          <w:sz w:val="28"/>
+          <w:szCs w:val="28"/>
+          <w:vertAlign w:val="subscript"/>
+        </w:rPr>
+        <w:t>В</w:t>
+      </w:r>
+      <w:r>
+        <w:rPr>
+          <w:sz w:val="28"/>
+          <w:szCs w:val="28"/>
+          <w:lang w:val="en-US"/>
+        </w:rPr>
+        <w:t>log</w:t>
+      </w:r>
+      <w:r>
+        <w:rPr>
+          <w:sz w:val="28"/>
+          <w:szCs w:val="28"/>
+          <w:vertAlign w:val="subscript"/>
+        </w:rPr>
+        <w:t>2</w:t>
+      </w:r>
+      <w:r>
+        <w:rPr>
+          <w:sz w:val="28"/>
+          <w:szCs w:val="28"/>
+        </w:rPr>
+        <w:t>(</w:t>
+      </w:r>
+      <w:r>
+        <w:rPr>
+          <w:sz w:val="28"/>
+          <w:szCs w:val="28"/>
+          <w:lang w:val="en-US"/>
+        </w:rPr>
+        <w:t>L</w:t>
+      </w:r>
+      <w:r>
+        <w:rPr>
+          <w:sz w:val="28"/>
+          <w:szCs w:val="28"/>
+        </w:rPr>
+        <w:t>) = 2*3*7 = 42 [</w:t>
+      </w:r>
+      <w:r>
+        <w:rPr>
+          <w:sz w:val="28"/>
+          <w:szCs w:val="28"/>
+        </w:rPr>
+        <w:t>кГц</w:t>
+      </w:r>
+      <w:r>
+        <w:rPr>
+          <w:sz w:val="28"/>
+          <w:szCs w:val="28"/>
+        </w:rPr>
+        <w:t>]</w:t>
+      </w:r>
+    </w:p>
+    <w:p>
+      <w:pPr>
+        <w:ind w:left="360"/>
+        <w:jc w:val="both"/>
+        <w:rPr>
+          <w:sz w:val="28"/>
+          <w:szCs w:val="28"/>
+        </w:rPr>
+      </w:pPr>
+      <w:r>
+        <w:rPr>
+          <w:noProof/>
+        </w:rPr>
+        <w:drawing>
+          <wp:inline distT="0" distB="0" distL="0" distR="0" wp14:anchorId="2656E08F" wp14:editId="5725B785">
+            <wp:extent cx="5940425" cy="1325245"/>
+            <wp:effectExtent l="0" t="0" r="3175" b="8255"/>
+            <wp:docPr id="3" name="Рисунок 3"/>
+            <wp:cNvGraphicFramePr>
+              <a:graphicFrameLocks xmlns:a="http://schemas.openxmlformats.org/drawingml/2006/main" noChangeAspect="1"/>
+            </wp:cNvGraphicFramePr>
+            <a:graphic xmlns:a="http://schemas.openxmlformats.org/drawingml/2006/main">
+              <a:graphicData uri="http://schemas.openxmlformats.org/drawingml/2006/picture">
+                <pic:pic xmlns:pic="http://schemas.openxmlformats.org/drawingml/2006/picture">
+                  <pic:nvPicPr>
+                    <pic:cNvPr id="1" name=""/>
+                    <pic:cNvPicPr/>
+                  </pic:nvPicPr>
+                  <pic:blipFill>
+                    <a:blip r:embed="rId50"/>
+                    <a:stretch>
+                      <a:fillRect/>
+                    </a:stretch>
+                  </pic:blipFill>
+                  <pic:spPr>
+                    <a:xfrm>
+                      <a:off x="0" y="0"/>
+                      <a:ext cx="5940425" cy="1325245"/>
+                    </a:xfrm>
+                    <a:prstGeom prst="rect">
+                      <a:avLst/>
+                    </a:prstGeom>
+                  </pic:spPr>
+                </pic:pic>
+              </a:graphicData>
+            </a:graphic>
+          </wp:inline>
+        </w:drawing>
+      </w:r>
+    </w:p>
+    <w:p>
+      <w:pPr>
+        <w:ind w:left="360"/>
+        <w:jc w:val="both"/>
+        <w:rPr>
+          <w:sz w:val="28"/>
+          <w:szCs w:val="28"/>
+        </w:rPr>
+      </w:pPr>
+    </w:p>
+    <w:p>
+      <w:pPr>
+        <w:ind w:left="360"/>
+        <w:jc w:val="both"/>
+        <w:rPr>
+          <w:sz w:val="28"/>
+          <w:szCs w:val="28"/>
+        </w:rPr>
+      </w:pPr>
+      <w:r>
+        <w:rPr>
+          <w:sz w:val="28"/>
+          <w:szCs w:val="28"/>
+        </w:rPr>
+        <w:t>σ</w:t>
+      </w:r>
+      <w:r>
+        <w:rPr>
+          <w:sz w:val="28"/>
+          <w:szCs w:val="28"/>
+          <w:vertAlign w:val="superscript"/>
+        </w:rPr>
+        <w:t>2</w:t>
+      </w:r>
+      <w:r>
+        <w:rPr>
+          <w:sz w:val="28"/>
+          <w:szCs w:val="28"/>
+        </w:rPr>
+        <w:t xml:space="preserve"> = 0.5</w:t>
+      </w:r>
+      <w:r>
+        <w:rPr>
+          <w:sz w:val="28"/>
+          <w:szCs w:val="28"/>
+          <w:vertAlign w:val="superscript"/>
+        </w:rPr>
+        <w:t>2</w:t>
+      </w:r>
+      <w:r>
+        <w:rPr>
+          <w:sz w:val="28"/>
+          <w:szCs w:val="28"/>
+        </w:rPr>
+        <w:t xml:space="preserve">/(12*( </w:t>
+      </w:r>
+      <w:r>
+        <w:rPr>
+          <w:sz w:val="28"/>
+          <w:szCs w:val="28"/>
+          <w:lang w:val="en-US"/>
+        </w:rPr>
+        <w:t>log</w:t>
+      </w:r>
+      <w:r>
+        <w:rPr>
+          <w:sz w:val="28"/>
+          <w:szCs w:val="28"/>
+          <w:vertAlign w:val="subscript"/>
+        </w:rPr>
+        <w:t>2</w:t>
+      </w:r>
+      <w:r>
+        <w:rPr>
+          <w:sz w:val="28"/>
+          <w:szCs w:val="28"/>
+        </w:rPr>
+        <w:t>(</w:t>
+      </w:r>
+      <w:r>
+        <w:rPr>
+          <w:sz w:val="28"/>
+          <w:szCs w:val="28"/>
+          <w:lang w:val="en-US"/>
+        </w:rPr>
+        <w:t>L</w:t>
+      </w:r>
+      <w:r>
+        <w:rPr>
+          <w:sz w:val="28"/>
+          <w:szCs w:val="28"/>
+        </w:rPr>
+        <w:t>) – 1)</w:t>
+      </w:r>
+      <w:r>
+        <w:rPr>
+          <w:sz w:val="28"/>
+          <w:szCs w:val="28"/>
+          <w:vertAlign w:val="superscript"/>
+        </w:rPr>
+        <w:t>2</w:t>
+      </w:r>
+      <w:r>
+        <w:rPr>
+          <w:sz w:val="28"/>
+          <w:szCs w:val="28"/>
+        </w:rPr>
+        <w:t>) = 0.0005787</w:t>
+      </w:r>
+    </w:p>
+    <w:p>
+      <w:pPr>
+        <w:ind w:left="360"/>
+        <w:jc w:val="both"/>
+        <w:rPr>
+          <w:sz w:val="28"/>
+          <w:szCs w:val="28"/>
+        </w:rPr>
+      </w:pPr>
+    </w:p>
+    <w:p>
+      <w:pPr>
+        <w:pStyle w:val="1"/>
+      </w:pPr>
+      <w:r>
+        <w:t xml:space="preserve">10) </w:t>
+      </w:r>
+      <w:r>
+        <w:t xml:space="preserve">Определите ширину спектра и дисперсию шума квантования ИКМ, если дано: </w:t>
+      </w:r>
+    </w:p>
+    <w:p>
+      <w:pPr>
+        <w:pStyle w:val="1"/>
+      </w:pPr>
+      <w:r>
+        <w:t xml:space="preserve">F=4кГц; L=256; Um=1В;    </w:t>
+      </w:r>
+    </w:p>
+    <w:p>
+      <w:pPr>
+        <w:ind w:left="360"/>
+        <w:jc w:val="both"/>
+        <w:rPr>
+          <w:sz w:val="28"/>
+          <w:szCs w:val="28"/>
+        </w:rPr>
+      </w:pPr>
+      <w:r>
+        <w:rPr>
+          <w:sz w:val="28"/>
+          <w:szCs w:val="28"/>
+        </w:rPr>
+        <w:t>П</w:t>
+      </w:r>
+      <w:r>
+        <w:rPr>
+          <w:sz w:val="28"/>
+          <w:szCs w:val="28"/>
+          <w:vertAlign w:val="subscript"/>
+        </w:rPr>
+        <w:t>ИКМ</w:t>
+      </w:r>
+      <w:r>
+        <w:rPr>
+          <w:sz w:val="28"/>
+          <w:szCs w:val="28"/>
+        </w:rPr>
+        <w:t xml:space="preserve"> = 2</w:t>
+      </w:r>
+      <w:r>
+        <w:rPr>
+          <w:sz w:val="28"/>
+          <w:szCs w:val="28"/>
+          <w:lang w:val="en-US"/>
+        </w:rPr>
+        <w:t>F</w:t>
+      </w:r>
+      <w:r>
+        <w:rPr>
+          <w:sz w:val="28"/>
+          <w:szCs w:val="28"/>
+          <w:vertAlign w:val="subscript"/>
+        </w:rPr>
+        <w:t>В</w:t>
+      </w:r>
+      <w:r>
+        <w:rPr>
+          <w:sz w:val="28"/>
+          <w:szCs w:val="28"/>
+          <w:lang w:val="en-US"/>
+        </w:rPr>
+        <w:t>log</w:t>
+      </w:r>
+      <w:r>
+        <w:rPr>
+          <w:sz w:val="28"/>
+          <w:szCs w:val="28"/>
+          <w:vertAlign w:val="subscript"/>
+        </w:rPr>
+        <w:t>2</w:t>
+      </w:r>
+      <w:r>
+        <w:rPr>
+          <w:sz w:val="28"/>
+          <w:szCs w:val="28"/>
+        </w:rPr>
+        <w:t>(</w:t>
+      </w:r>
+      <w:r>
+        <w:rPr>
+          <w:sz w:val="28"/>
+          <w:szCs w:val="28"/>
+          <w:lang w:val="en-US"/>
+        </w:rPr>
+        <w:t>L</w:t>
+      </w:r>
+      <w:r>
+        <w:rPr>
+          <w:sz w:val="28"/>
+          <w:szCs w:val="28"/>
+        </w:rPr>
+        <w:t>) = 2*4*8 = 64 [</w:t>
+      </w:r>
+      <w:r>
+        <w:rPr>
+          <w:sz w:val="28"/>
+          <w:szCs w:val="28"/>
+        </w:rPr>
+        <w:t>кГц</w:t>
+      </w:r>
+      <w:r>
+        <w:rPr>
+          <w:sz w:val="28"/>
+          <w:szCs w:val="28"/>
+        </w:rPr>
+        <w:t>]</w:t>
+      </w:r>
+    </w:p>
+    <w:p>
+      <w:pPr>
+        <w:ind w:left="360"/>
+        <w:jc w:val="both"/>
+        <w:rPr>
+          <w:sz w:val="28"/>
+          <w:szCs w:val="28"/>
+        </w:rPr>
+      </w:pPr>
+      <w:r>
+        <w:rPr>
+          <w:noProof/>
+        </w:rPr>
+        <w:drawing>
+          <wp:inline distT="0" distB="0" distL="0" distR="0" wp14:anchorId="575AFC40" wp14:editId="588C0F5F">
+            <wp:extent cx="5940425" cy="1325245"/>
+            <wp:effectExtent l="0" t="0" r="3175" b="8255"/>
+            <wp:docPr id="4" name="Рисунок 4"/>
+            <wp:cNvGraphicFramePr>
+              <a:graphicFrameLocks xmlns:a="http://schemas.openxmlformats.org/drawingml/2006/main" noChangeAspect="1"/>
+            </wp:cNvGraphicFramePr>
+            <a:graphic xmlns:a="http://schemas.openxmlformats.org/drawingml/2006/main">
+              <a:graphicData uri="http://schemas.openxmlformats.org/drawingml/2006/picture">
+                <pic:pic xmlns:pic="http://schemas.openxmlformats.org/drawingml/2006/picture">
+                  <pic:nvPicPr>
+                    <pic:cNvPr id="1" name=""/>
+                    <pic:cNvPicPr/>
+                  </pic:nvPicPr>
+                  <pic:blipFill>
+                    <a:blip r:embed="rId50"/>
+                    <a:stretch>
+                      <a:fillRect/>
+                    </a:stretch>
+                  </pic:blipFill>
+                  <pic:spPr>
+                    <a:xfrm>
+                      <a:off x="0" y="0"/>
+                      <a:ext cx="5940425" cy="1325245"/>
+                    </a:xfrm>
+                    <a:prstGeom prst="rect">
+                      <a:avLst/>
+                    </a:prstGeom>
+                  </pic:spPr>
+                </pic:pic>
+              </a:graphicData>
+            </a:graphic>
+          </wp:inline>
+        </w:drawing>
+      </w:r>
+    </w:p>
+    <w:p>
+      <w:pPr>
+        <w:ind w:left="360"/>
+        <w:jc w:val="both"/>
+        <w:rPr>
+          <w:sz w:val="28"/>
+          <w:szCs w:val="28"/>
+        </w:rPr>
+      </w:pPr>
+    </w:p>
+    <w:p>
+      <w:pPr>
+        <w:ind w:left="360"/>
+        <w:jc w:val="both"/>
+        <w:rPr>
+          <w:sz w:val="28"/>
+          <w:szCs w:val="28"/>
+        </w:rPr>
+      </w:pPr>
+      <w:r>
+        <w:rPr>
+          <w:sz w:val="28"/>
+          <w:szCs w:val="28"/>
+        </w:rPr>
+        <w:t>σ</w:t>
+      </w:r>
+      <w:r>
+        <w:rPr>
+          <w:sz w:val="28"/>
+          <w:szCs w:val="28"/>
+          <w:vertAlign w:val="superscript"/>
+        </w:rPr>
+        <w:t>2</w:t>
+      </w:r>
+      <w:r>
+        <w:rPr>
+          <w:sz w:val="28"/>
+          <w:szCs w:val="28"/>
+        </w:rPr>
+        <w:t xml:space="preserve"> = </w:t>
+      </w:r>
+      <w:r>
+        <w:rPr>
+          <w:sz w:val="28"/>
+          <w:szCs w:val="28"/>
+        </w:rPr>
+        <w:t>1</w:t>
+      </w:r>
+      <w:r>
+        <w:rPr>
+          <w:sz w:val="28"/>
+          <w:szCs w:val="28"/>
+          <w:vertAlign w:val="superscript"/>
+        </w:rPr>
+        <w:t>2</w:t>
+      </w:r>
+      <w:r>
+        <w:rPr>
+          <w:sz w:val="28"/>
+          <w:szCs w:val="28"/>
+        </w:rPr>
+        <w:t xml:space="preserve">/(12*( </w:t>
+      </w:r>
+      <w:r>
+        <w:rPr>
+          <w:sz w:val="28"/>
+          <w:szCs w:val="28"/>
+          <w:lang w:val="en-US"/>
+        </w:rPr>
+        <w:t>log</w:t>
+      </w:r>
+      <w:r>
+        <w:rPr>
+          <w:sz w:val="28"/>
+          <w:szCs w:val="28"/>
+          <w:vertAlign w:val="subscript"/>
+        </w:rPr>
+        <w:t>2</w:t>
+      </w:r>
+      <w:r>
+        <w:rPr>
+          <w:sz w:val="28"/>
+          <w:szCs w:val="28"/>
+        </w:rPr>
+        <w:t>(</w:t>
+      </w:r>
+      <w:r>
+        <w:rPr>
+          <w:sz w:val="28"/>
+          <w:szCs w:val="28"/>
+          <w:lang w:val="en-US"/>
+        </w:rPr>
+        <w:t>L</w:t>
+      </w:r>
+      <w:r>
+        <w:rPr>
+          <w:sz w:val="28"/>
+          <w:szCs w:val="28"/>
+        </w:rPr>
+        <w:t>) – 1)</w:t>
+      </w:r>
+      <w:r>
+        <w:rPr>
+          <w:sz w:val="28"/>
+          <w:szCs w:val="28"/>
+          <w:vertAlign w:val="superscript"/>
+        </w:rPr>
+        <w:t>2</w:t>
+      </w:r>
+      <w:r>
+        <w:rPr>
+          <w:sz w:val="28"/>
+          <w:szCs w:val="28"/>
+        </w:rPr>
+        <w:t xml:space="preserve">) = </w:t>
+      </w:r>
+      <w:r>
+        <w:rPr>
+          <w:sz w:val="28"/>
+          <w:szCs w:val="28"/>
+        </w:rPr>
+        <w:t>0.0017</w:t>
+      </w:r>
+    </w:p>
+    <w:p/>
+    <w:p>
+      <w:pPr>
+        <w:ind w:left="360"/>
+        <w:jc w:val="both"/>
+        <w:rPr>
+          <w:sz w:val="28"/>
+          <w:szCs w:val="28"/>
+        </w:rPr>
+      </w:pPr>
+    </w:p>
+    <w:p>
+      <w:pPr>
+        <w:pStyle w:val="1"/>
+      </w:pPr>
+      <w:r>
+        <w:t xml:space="preserve">11) </w:t>
+      </w:r>
+      <w:r>
+        <w:t xml:space="preserve">Задана матрица-дополнение кода (7,3). Определите разрешенные комбинации. </w:t>
+      </w:r>
+    </w:p>
+    <w:p>
+      <w:pPr>
+        <w:pStyle w:val="1"/>
+      </w:pPr>
+      <w:r>
+        <w:t xml:space="preserve">                         Р</w:t>
+      </w:r>
+      <w:r>
+        <w:t xml:space="preserve"> </w:t>
+      </w:r>
+      <w:r>
+        <w:t>=</w:t>
+      </w:r>
+      <w:r>
+        <w:t xml:space="preserve"> </w:t>
+      </w:r>
+      <w:r>
+        <w:t xml:space="preserve">[1011; 1110;1101]    </w:t>
+      </w:r>
+    </w:p>
+    <w:p>
+      <w:pPr>
+        <w:rPr>
+          <w:lang w:val="en-US"/>
+        </w:rPr>
+      </w:pPr>
+    </w:p>
+    <w:p>
+      <w:pPr>
+        <w:rPr>
+          <w:sz w:val="28"/>
+          <w:szCs w:val="28"/>
+        </w:rPr>
+      </w:pPr>
+      <w:r>
+        <w:rPr>
+          <w:noProof/>
+        </w:rPr>
+        <w:drawing>
+          <wp:inline distT="0" distB="0" distL="0" distR="0" wp14:anchorId="73707B03" wp14:editId="3F84895D">
+            <wp:extent cx="5940425" cy="3928110"/>
+            <wp:effectExtent l="0" t="0" r="3175" b="0"/>
+            <wp:docPr id="2" name="Рисунок 2"/>
+            <wp:cNvGraphicFramePr>
+              <a:graphicFrameLocks xmlns:a="http://schemas.openxmlformats.org/drawingml/2006/main" noChangeAspect="1"/>
+            </wp:cNvGraphicFramePr>
+            <a:graphic xmlns:a="http://schemas.openxmlformats.org/drawingml/2006/main">
+              <a:graphicData uri="http://schemas.openxmlformats.org/drawingml/2006/picture">
+                <pic:pic xmlns:pic="http://schemas.openxmlformats.org/drawingml/2006/picture">
+                  <pic:nvPicPr>
+                    <pic:cNvPr id="1" name=""/>
+                    <pic:cNvPicPr/>
+                  </pic:nvPicPr>
+                  <pic:blipFill>
+                    <a:blip r:embed="rId51"/>
+                    <a:stretch>
+                      <a:fillRect/>
+                    </a:stretch>
+                  </pic:blipFill>
+                  <pic:spPr>
+                    <a:xfrm>
+                      <a:off x="0" y="0"/>
                       <a:ext cx="5940425" cy="3928110"/>
                     </a:xfrm>
                     <a:prstGeom prst="rect">
@@ -4426,7 +4558,6 @@
         <w:pStyle w:val="1"/>
       </w:pPr>
       <w:r>
-        <w:lastRenderedPageBreak/>
         <w:t xml:space="preserve">13) </w:t>
       </w:r>
       <w:r>
@@ -4469,10 +4600,10 @@
             <v:path o:extrusionok="f" gradientshapeok="t" o:connecttype="rect"/>
             <o:lock v:ext="edit" aspectratio="t"/>
           </v:shapetype>
-          <v:shape id="_x0000_i1025" type="#_x0000_t75" style="width:167.05pt;height:40.3pt" o:ole="">
-            <v:imagedata r:id="rId49" o:title=""/>
+          <v:shape id="_x0000_i1025" type="#_x0000_t75" style="width:167.25pt;height:39.75pt" o:ole="">
+            <v:imagedata r:id="rId52" o:title=""/>
           </v:shape>
-          <o:OLEObject Type="Embed" ProgID="Equation.DSMT4" ShapeID="_x0000_i1025" DrawAspect="Content" ObjectID="_1702672304" r:id="rId50"/>
+          <o:OLEObject Type="Embed" ProgID="Equation.DSMT4" ShapeID="_x0000_i1025" DrawAspect="Content" ObjectID="_1702684542" r:id="rId53"/>
         </w:object>
       </w:r>
       <w:r>
@@ -4494,6 +4625,7 @@
         <w:pStyle w:val="1"/>
       </w:pPr>
       <w:r>
+        <w:lastRenderedPageBreak/>
         <w:t xml:space="preserve">14) </w:t>
       </w:r>
       <w:r>
@@ -4581,556 +4713,6 @@
             <wp:extent cx="5562600" cy="2466975"/>
             <wp:effectExtent l="0" t="0" r="0" b="9525"/>
             <wp:docPr id="54" name="Рисунок 54"/>
-            <wp:cNvGraphicFramePr>
-              <a:graphicFrameLocks xmlns:a="http://schemas.openxmlformats.org/drawingml/2006/main" noChangeAspect="1"/>
-            </wp:cNvGraphicFramePr>
-            <a:graphic xmlns:a="http://schemas.openxmlformats.org/drawingml/2006/main">
-              <a:graphicData uri="http://schemas.openxmlformats.org/drawingml/2006/picture">
-                <pic:pic xmlns:pic="http://schemas.openxmlformats.org/drawingml/2006/picture">
-                  <pic:nvPicPr>
-                    <pic:cNvPr id="1" name=""/>
-                    <pic:cNvPicPr/>
-                  </pic:nvPicPr>
-                  <pic:blipFill>
-                    <a:blip r:embed="rId51"/>
-                    <a:stretch>
-                      <a:fillRect/>
-                    </a:stretch>
-                  </pic:blipFill>
-                  <pic:spPr>
-                    <a:xfrm>
-                      <a:off x="0" y="0"/>
-                      <a:ext cx="5562600" cy="2466975"/>
-                    </a:xfrm>
-                    <a:prstGeom prst="rect">
-                      <a:avLst/>
-                    </a:prstGeom>
-                  </pic:spPr>
-                </pic:pic>
-              </a:graphicData>
-            </a:graphic>
-          </wp:inline>
-        </w:drawing>
-      </w:r>
-    </w:p>
-    <w:p>
-      <w:pPr>
-        <w:ind w:left="360"/>
-        <w:jc w:val="both"/>
-        <w:rPr>
-          <w:sz w:val="28"/>
-          <w:szCs w:val="28"/>
-        </w:rPr>
-      </w:pPr>
-    </w:p>
-    <w:p>
-      <w:pPr>
-        <w:pStyle w:val="1"/>
-      </w:pPr>
-      <w:r>
-        <w:t xml:space="preserve">    </w:t>
-      </w:r>
-      <w:r>
-        <w:t>15)</w:t>
-      </w:r>
-      <w:r>
-        <w:t xml:space="preserve"> Определите производительность</w:t>
-      </w:r>
-      <w:r>
-        <w:t xml:space="preserve"> </w:t>
-      </w:r>
-      <w:r>
-        <w:t>источника, если задана среднестатистическая последовательность: -10120222; Т</w:t>
-      </w:r>
-      <w:r>
-        <w:t xml:space="preserve"> </w:t>
-      </w:r>
-      <w:r>
-        <w:t>=</w:t>
-      </w:r>
-      <w:r>
-        <w:t xml:space="preserve"> </w:t>
-      </w:r>
-      <w:r>
-        <w:t>1</w:t>
-      </w:r>
-      <w:r>
-        <w:t xml:space="preserve"> </w:t>
-      </w:r>
-      <w:r>
-        <w:t xml:space="preserve">мкс.  </w:t>
-      </w:r>
-    </w:p>
-    <w:p>
-      <w:pPr>
-        <w:ind w:left="360"/>
-        <w:jc w:val="both"/>
-        <w:rPr>
-          <w:sz w:val="28"/>
-          <w:szCs w:val="28"/>
-        </w:rPr>
-      </w:pPr>
-    </w:p>
-    <w:p>
-      <w:pPr>
-        <w:ind w:left="360"/>
-        <w:jc w:val="both"/>
-        <w:rPr>
-          <w:sz w:val="28"/>
-          <w:szCs w:val="28"/>
-          <w:lang w:val="en-US"/>
-        </w:rPr>
-      </w:pPr>
-      <w:r>
-        <w:rPr>
-          <w:sz w:val="28"/>
-          <w:szCs w:val="28"/>
-          <w:lang w:val="en-US"/>
-        </w:rPr>
-        <w:t>P(-1) = 1/8</w:t>
-      </w:r>
-      <w:r>
-        <w:rPr>
-          <w:sz w:val="28"/>
-          <w:szCs w:val="28"/>
-          <w:lang w:val="en-US"/>
-        </w:rPr>
-        <w:t xml:space="preserve"> </w:t>
-      </w:r>
-    </w:p>
-    <w:p>
-      <w:pPr>
-        <w:ind w:left="360"/>
-        <w:jc w:val="both"/>
-        <w:rPr>
-          <w:sz w:val="28"/>
-          <w:szCs w:val="28"/>
-          <w:lang w:val="en-US"/>
-        </w:rPr>
-      </w:pPr>
-      <w:r>
-        <w:rPr>
-          <w:sz w:val="28"/>
-          <w:szCs w:val="28"/>
-          <w:lang w:val="en-US"/>
-        </w:rPr>
-        <w:t>P(0) = 2/8</w:t>
-      </w:r>
-      <w:r>
-        <w:rPr>
-          <w:sz w:val="28"/>
-          <w:szCs w:val="28"/>
-          <w:lang w:val="en-US"/>
-        </w:rPr>
-        <w:t xml:space="preserve">  </w:t>
-      </w:r>
-      <w:r>
-        <w:rPr>
-          <w:sz w:val="28"/>
-          <w:szCs w:val="28"/>
-          <w:lang w:val="en-US"/>
-        </w:rPr>
-        <w:t xml:space="preserve"> </w:t>
-      </w:r>
-    </w:p>
-    <w:p>
-      <w:pPr>
-        <w:ind w:left="360"/>
-        <w:jc w:val="both"/>
-        <w:rPr>
-          <w:sz w:val="28"/>
-          <w:szCs w:val="28"/>
-          <w:lang w:val="en-US"/>
-        </w:rPr>
-      </w:pPr>
-      <w:r>
-        <w:rPr>
-          <w:sz w:val="28"/>
-          <w:szCs w:val="28"/>
-          <w:lang w:val="en-US"/>
-        </w:rPr>
-        <w:t>P(</w:t>
-      </w:r>
-      <w:r>
-        <w:rPr>
-          <w:sz w:val="28"/>
-          <w:szCs w:val="28"/>
-          <w:lang w:val="en-US"/>
-        </w:rPr>
-        <w:t xml:space="preserve">1) = 1/8 </w:t>
-      </w:r>
-    </w:p>
-    <w:p>
-      <w:pPr>
-        <w:ind w:left="360"/>
-        <w:jc w:val="both"/>
-        <w:rPr>
-          <w:sz w:val="28"/>
-          <w:szCs w:val="28"/>
-        </w:rPr>
-      </w:pPr>
-      <w:r>
-        <w:rPr>
-          <w:sz w:val="28"/>
-          <w:szCs w:val="28"/>
-          <w:lang w:val="en-US"/>
-        </w:rPr>
-        <w:t>P</w:t>
-      </w:r>
-      <w:r>
-        <w:rPr>
-          <w:sz w:val="28"/>
-          <w:szCs w:val="28"/>
-        </w:rPr>
-        <w:t xml:space="preserve">(2) = 4/8 </w:t>
-      </w:r>
-    </w:p>
-    <w:p>
-      <w:pPr>
-        <w:ind w:left="360"/>
-        <w:jc w:val="both"/>
-        <w:rPr>
-          <w:sz w:val="28"/>
-          <w:szCs w:val="28"/>
-        </w:rPr>
-      </w:pPr>
-      <w:r>
-        <w:rPr>
-          <w:sz w:val="28"/>
-          <w:szCs w:val="28"/>
-        </w:rPr>
-        <w:t xml:space="preserve">  </w:t>
-      </w:r>
-      <w:r>
-        <w:rPr>
-          <w:noProof/>
-        </w:rPr>
-        <w:drawing>
-          <wp:inline distT="0" distB="0" distL="0" distR="0" wp14:anchorId="7B79FFDB" wp14:editId="12596F5F">
-            <wp:extent cx="4581525" cy="2771775"/>
-            <wp:effectExtent l="0" t="0" r="9525" b="9525"/>
-            <wp:docPr id="53" name="Рисунок 53"/>
-            <wp:cNvGraphicFramePr>
-              <a:graphicFrameLocks xmlns:a="http://schemas.openxmlformats.org/drawingml/2006/main" noChangeAspect="1"/>
-            </wp:cNvGraphicFramePr>
-            <a:graphic xmlns:a="http://schemas.openxmlformats.org/drawingml/2006/main">
-              <a:graphicData uri="http://schemas.openxmlformats.org/drawingml/2006/picture">
-                <pic:pic xmlns:pic="http://schemas.openxmlformats.org/drawingml/2006/picture">
-                  <pic:nvPicPr>
-                    <pic:cNvPr id="1" name=""/>
-                    <pic:cNvPicPr/>
-                  </pic:nvPicPr>
-                  <pic:blipFill>
-                    <a:blip r:embed="rId52"/>
-                    <a:stretch>
-                      <a:fillRect/>
-                    </a:stretch>
-                  </pic:blipFill>
-                  <pic:spPr>
-                    <a:xfrm>
-                      <a:off x="0" y="0"/>
-                      <a:ext cx="4581525" cy="2771775"/>
-                    </a:xfrm>
-                    <a:prstGeom prst="rect">
-                      <a:avLst/>
-                    </a:prstGeom>
-                  </pic:spPr>
-                </pic:pic>
-              </a:graphicData>
-            </a:graphic>
-          </wp:inline>
-        </w:drawing>
-      </w:r>
-    </w:p>
-    <w:p>
-      <w:pPr>
-        <w:ind w:left="360"/>
-        <w:jc w:val="both"/>
-        <w:rPr>
-          <w:sz w:val="28"/>
-          <w:szCs w:val="28"/>
-        </w:rPr>
-      </w:pPr>
-    </w:p>
-    <w:p>
-      <w:pPr>
-        <w:pStyle w:val="1"/>
-      </w:pPr>
-      <w:r>
-        <w:t xml:space="preserve">16) </w:t>
-      </w:r>
-      <w:r>
-        <w:t xml:space="preserve">Определите энтропию нормального сигнала на выходе ограничителя с ВАХ: </w:t>
-      </w:r>
-    </w:p>
-    <w:p>
-      <w:pPr>
-        <w:pStyle w:val="1"/>
-      </w:pPr>
-      <w:r>
-        <w:t xml:space="preserve">                        у=1 при  х&gt;0;  у=0 при х&lt;0.        </w:t>
-      </w:r>
-    </w:p>
-    <w:p>
-      <w:pPr>
-        <w:ind w:left="360"/>
-        <w:jc w:val="both"/>
-        <w:rPr>
-          <w:sz w:val="28"/>
-          <w:szCs w:val="28"/>
-        </w:rPr>
-      </w:pPr>
-    </w:p>
-    <w:p>
-      <w:pPr>
-        <w:pStyle w:val="1"/>
-      </w:pPr>
-      <w:r>
-        <w:t xml:space="preserve"> </w:t>
-      </w:r>
-      <w:r>
-        <w:t xml:space="preserve">17) </w:t>
-      </w:r>
-      <w:r>
-        <w:t xml:space="preserve">  Определите энтропию сигнала на выходе ограничителя с ВАХ: </w:t>
-      </w:r>
-    </w:p>
-    <w:p>
-      <w:pPr>
-        <w:pStyle w:val="1"/>
-      </w:pPr>
-      <w:r>
-        <w:t xml:space="preserve">                        у=1 при  0&lt;х&lt;3;  у=2 при 3&lt;х&lt;9; . у=3 при 9&lt;х&lt;12;</w:t>
-      </w:r>
-    </w:p>
-    <w:p>
-      <w:pPr>
-        <w:pStyle w:val="1"/>
-        <w:rPr>
-          <w:szCs w:val="28"/>
-        </w:rPr>
-      </w:pPr>
-      <w:r>
-        <w:rPr>
-          <w:szCs w:val="28"/>
-        </w:rPr>
-        <w:t xml:space="preserve">Входной процесс имеет равномерное распределение для 0&lt;х&lt;12         </w:t>
-      </w:r>
-    </w:p>
-    <w:p/>
-    <w:p>
-      <w:pPr>
-        <w:pStyle w:val="1"/>
-      </w:pPr>
-      <w:r>
-        <w:t xml:space="preserve">18) </w:t>
-      </w:r>
-      <w:r>
-        <w:t xml:space="preserve">Синтезировать схему оптимального приемника сигналов: </w:t>
-      </w:r>
-    </w:p>
-    <w:p>
-      <w:pPr>
-        <w:pStyle w:val="1"/>
-        <w:rPr>
-          <w:lang w:val="en-US"/>
-        </w:rPr>
-      </w:pPr>
-      <w:r>
-        <w:t xml:space="preserve">                        </w:t>
-      </w:r>
-      <w:r>
-        <w:rPr>
-          <w:lang w:val="en-US"/>
-        </w:rPr>
-        <w:t>u</w:t>
-      </w:r>
-      <w:r>
-        <w:rPr>
-          <w:vertAlign w:val="subscript"/>
-          <w:lang w:val="en-US"/>
-        </w:rPr>
-        <w:t>1</w:t>
-      </w:r>
-      <w:r>
-        <w:rPr>
-          <w:lang w:val="en-US"/>
-        </w:rPr>
-        <w:t>(t)=3; 0&lt;t&lt;T;         u</w:t>
-      </w:r>
-      <w:r>
-        <w:rPr>
-          <w:vertAlign w:val="subscript"/>
-          <w:lang w:val="en-US"/>
-        </w:rPr>
-        <w:t>1</w:t>
-      </w:r>
-      <w:r>
-        <w:rPr>
-          <w:lang w:val="en-US"/>
-        </w:rPr>
-        <w:t>(t)=3(1-t/T); 0&lt;t&lt;T;</w:t>
-      </w:r>
-    </w:p>
-    <w:p>
-      <w:pPr>
-        <w:pStyle w:val="1"/>
-      </w:pPr>
-      <w:r>
-        <w:rPr>
-          <w:lang w:val="en-US"/>
-        </w:rPr>
-        <w:t xml:space="preserve"> </w:t>
-      </w:r>
-      <w:r>
-        <w:t>Определить его помехоустойчивость.</w:t>
-      </w:r>
-    </w:p>
-    <w:p>
-      <w:pPr>
-        <w:ind w:left="360"/>
-        <w:jc w:val="both"/>
-        <w:rPr>
-          <w:sz w:val="28"/>
-          <w:szCs w:val="28"/>
-          <w:lang w:val="en-US"/>
-        </w:rPr>
-      </w:pPr>
-      <w:r>
-        <w:rPr>
-          <w:sz w:val="28"/>
-          <w:szCs w:val="28"/>
-        </w:rPr>
-        <w:t xml:space="preserve"> </w:t>
-      </w:r>
-      <w:r>
-        <w:rPr>
-          <w:noProof/>
-        </w:rPr>
-        <w:drawing>
-          <wp:inline distT="0" distB="0" distL="0" distR="0" wp14:anchorId="4AE4EBA1" wp14:editId="1A6AE24C">
-            <wp:extent cx="5940425" cy="4897120"/>
-            <wp:effectExtent l="0" t="0" r="3175" b="0"/>
-            <wp:docPr id="18" name="Рисунок 18"/>
-            <wp:cNvGraphicFramePr>
-              <a:graphicFrameLocks xmlns:a="http://schemas.openxmlformats.org/drawingml/2006/main" noChangeAspect="1"/>
-            </wp:cNvGraphicFramePr>
-            <a:graphic xmlns:a="http://schemas.openxmlformats.org/drawingml/2006/main">
-              <a:graphicData uri="http://schemas.openxmlformats.org/drawingml/2006/picture">
-                <pic:pic xmlns:pic="http://schemas.openxmlformats.org/drawingml/2006/picture">
-                  <pic:nvPicPr>
-                    <pic:cNvPr id="1" name=""/>
-                    <pic:cNvPicPr/>
-                  </pic:nvPicPr>
-                  <pic:blipFill>
-                    <a:blip r:embed="rId53"/>
-                    <a:stretch>
-                      <a:fillRect/>
-                    </a:stretch>
-                  </pic:blipFill>
-                  <pic:spPr>
-                    <a:xfrm>
-                      <a:off x="0" y="0"/>
-                      <a:ext cx="5940425" cy="4897120"/>
-                    </a:xfrm>
-                    <a:prstGeom prst="rect">
-                      <a:avLst/>
-                    </a:prstGeom>
-                  </pic:spPr>
-                </pic:pic>
-              </a:graphicData>
-            </a:graphic>
-          </wp:inline>
-        </w:drawing>
-      </w:r>
-    </w:p>
-    <w:p>
-      <w:pPr>
-        <w:pStyle w:val="1"/>
-      </w:pPr>
-      <w:r>
-        <w:lastRenderedPageBreak/>
-        <w:t xml:space="preserve">19) </w:t>
-      </w:r>
-      <w:r>
-        <w:t xml:space="preserve">Синтезировать схему оптимального приемника сигналов: </w:t>
-      </w:r>
-    </w:p>
-    <w:p>
-      <w:pPr>
-        <w:pStyle w:val="1"/>
-        <w:rPr>
-          <w:lang w:val="en-US"/>
-        </w:rPr>
-      </w:pPr>
-      <w:r>
-        <w:t xml:space="preserve">                        </w:t>
-      </w:r>
-      <w:r>
-        <w:rPr>
-          <w:lang w:val="en-US"/>
-        </w:rPr>
-        <w:t>u</w:t>
-      </w:r>
-      <w:r>
-        <w:rPr>
-          <w:vertAlign w:val="subscript"/>
-          <w:lang w:val="en-US"/>
-        </w:rPr>
-        <w:t>1</w:t>
-      </w:r>
-      <w:r>
-        <w:rPr>
-          <w:lang w:val="en-US"/>
-        </w:rPr>
-        <w:t>(t)=5; 0&lt;t&lt;T;         u</w:t>
-      </w:r>
-      <w:r>
-        <w:rPr>
-          <w:vertAlign w:val="subscript"/>
-          <w:lang w:val="en-US"/>
-        </w:rPr>
-        <w:t>1</w:t>
-      </w:r>
-      <w:r>
-        <w:rPr>
-          <w:lang w:val="en-US"/>
-        </w:rPr>
-        <w:t>(t)=5t/T; 0&lt;t&lt;T;</w:t>
-      </w:r>
-    </w:p>
-    <w:p>
-      <w:pPr>
-        <w:pStyle w:val="1"/>
-      </w:pPr>
-      <w:r>
-        <w:rPr>
-          <w:lang w:val="en-US"/>
-        </w:rPr>
-        <w:t xml:space="preserve"> </w:t>
-      </w:r>
-      <w:r>
-        <w:t>Определить его помехоустойчивость.</w:t>
-      </w:r>
-    </w:p>
-    <w:p>
-      <w:pPr>
-        <w:ind w:left="360"/>
-        <w:jc w:val="both"/>
-        <w:rPr>
-          <w:sz w:val="28"/>
-          <w:szCs w:val="28"/>
-        </w:rPr>
-      </w:pPr>
-      <w:r>
-        <w:rPr>
-          <w:noProof/>
-        </w:rPr>
-        <w:drawing>
-          <wp:inline distT="0" distB="0" distL="0" distR="0" wp14:anchorId="45D80980" wp14:editId="3B4D52B5">
-            <wp:extent cx="5940425" cy="5948045"/>
-            <wp:effectExtent l="0" t="0" r="3175" b="0"/>
-            <wp:docPr id="19" name="Рисунок 19"/>
             <wp:cNvGraphicFramePr>
               <a:graphicFrameLocks xmlns:a="http://schemas.openxmlformats.org/drawingml/2006/main" noChangeAspect="1"/>
             </wp:cNvGraphicFramePr>
@@ -5150,7 +4732,7 @@
                   <pic:spPr>
                     <a:xfrm>
                       <a:off x="0" y="0"/>
-                      <a:ext cx="5940425" cy="5948045"/>
+                      <a:ext cx="5562600" cy="2466975"/>
                     </a:xfrm>
                     <a:prstGeom prst="rect">
                       <a:avLst/>
@@ -5165,29 +4747,6 @@
     </w:p>
     <w:p>
       <w:pPr>
-        <w:pStyle w:val="1"/>
-        <w:numPr>
-          <w:ilvl w:val="0"/>
-          <w:numId w:val="32"/>
-        </w:numPr>
-      </w:pPr>
-      <w:r>
-        <w:t xml:space="preserve">Определите производительность источника, если дана </w:t>
-      </w:r>
-    </w:p>
-    <w:p>
-      <w:pPr>
-        <w:pStyle w:val="1"/>
-      </w:pPr>
-      <w:r>
-        <w:t xml:space="preserve">       типичная последовательность: 01332313; Т=1мкс</w:t>
-      </w:r>
-      <w:r>
-        <w:t xml:space="preserve">.        </w:t>
-      </w:r>
-    </w:p>
-    <w:p>
-      <w:pPr>
         <w:ind w:left="360"/>
         <w:jc w:val="both"/>
         <w:rPr>
@@ -5198,22 +4757,51 @@
     </w:p>
     <w:p>
       <w:pPr>
+        <w:pStyle w:val="1"/>
+      </w:pPr>
+      <w:r>
+        <w:t xml:space="preserve">    </w:t>
+      </w:r>
+      <w:r>
+        <w:t>15)</w:t>
+      </w:r>
+      <w:r>
+        <w:t xml:space="preserve"> Определите производительность</w:t>
+      </w:r>
+      <w:r>
+        <w:t xml:space="preserve"> </w:t>
+      </w:r>
+      <w:r>
+        <w:t>источника, если задана среднестатистическая последовательность: -10120222; Т</w:t>
+      </w:r>
+      <w:r>
+        <w:t xml:space="preserve"> </w:t>
+      </w:r>
+      <w:r>
+        <w:t>=</w:t>
+      </w:r>
+      <w:r>
+        <w:t xml:space="preserve"> </w:t>
+      </w:r>
+      <w:r>
+        <w:t>1</w:t>
+      </w:r>
+      <w:r>
+        <w:t xml:space="preserve"> </w:t>
+      </w:r>
+      <w:r>
+        <w:t xml:space="preserve">мкс.  </w:t>
+      </w:r>
+    </w:p>
+    <w:p>
+      <w:pPr>
         <w:ind w:left="360"/>
         <w:jc w:val="both"/>
         <w:rPr>
           <w:sz w:val="28"/>
           <w:szCs w:val="28"/>
-          <w:lang w:val="en-US"/>
-        </w:rPr>
-      </w:pPr>
-      <w:r>
-        <w:rPr>
-          <w:sz w:val="28"/>
-          <w:szCs w:val="28"/>
-          <w:lang w:val="en-US"/>
-        </w:rPr>
-        <w:t xml:space="preserve">P(-1) = 1/8 </w:t>
-      </w:r>
+        </w:rPr>
+      </w:pPr>
     </w:p>
     <w:p>
       <w:pPr>
@@ -5231,7 +4819,15 @@
           <w:szCs w:val="28"/>
           <w:lang w:val="en-US"/>
         </w:rPr>
-        <w:t xml:space="preserve">P(0) = 2/8   </w:t>
+        <w:t>P(-1) = 1/8</w:t>
+      </w:r>
+      <w:r>
+        <w:rPr>
+          <w:sz w:val="28"/>
+          <w:szCs w:val="28"/>
+          <w:lang w:val="en-US"/>
+        </w:rPr>
+        <w:t xml:space="preserve"> </w:t>
       </w:r>
     </w:p>
     <w:p>
@@ -5250,7 +4846,23 @@
           <w:szCs w:val="28"/>
           <w:lang w:val="en-US"/>
         </w:rPr>
-        <w:t xml:space="preserve">P(1) = 1/8 </w:t>
+        <w:t>P(0) = 2/8</w:t>
+      </w:r>
+      <w:r>
+        <w:rPr>
+          <w:sz w:val="28"/>
+          <w:szCs w:val="28"/>
+          <w:lang w:val="en-US"/>
+        </w:rPr>
+        <w:t xml:space="preserve">  </w:t>
+      </w:r>
+      <w:r>
+        <w:rPr>
+          <w:sz w:val="28"/>
+          <w:szCs w:val="28"/>
+          <w:lang w:val="en-US"/>
+        </w:rPr>
+        <w:t xml:space="preserve"> </w:t>
       </w:r>
     </w:p>
     <w:p>
@@ -5260,22 +4872,24 @@
         <w:rPr>
           <w:sz w:val="28"/>
           <w:szCs w:val="28"/>
-        </w:rPr>
-      </w:pPr>
-      <w:r>
-        <w:rPr>
-          <w:sz w:val="28"/>
-          <w:szCs w:val="28"/>
-          <w:lang w:val="en-US"/>
-        </w:rPr>
-        <w:t>P</w:t>
-      </w:r>
-      <w:r>
-        <w:rPr>
-          <w:sz w:val="28"/>
-          <w:szCs w:val="28"/>
-        </w:rPr>
-        <w:t xml:space="preserve">(2) = 4/8 </w:t>
+          <w:lang w:val="en-US"/>
+        </w:rPr>
+      </w:pPr>
+      <w:r>
+        <w:rPr>
+          <w:sz w:val="28"/>
+          <w:szCs w:val="28"/>
+          <w:lang w:val="en-US"/>
+        </w:rPr>
+        <w:t>P(</w:t>
+      </w:r>
+      <w:r>
+        <w:rPr>
+          <w:sz w:val="28"/>
+          <w:szCs w:val="28"/>
+          <w:lang w:val="en-US"/>
+        </w:rPr>
+        <w:t xml:space="preserve">1) = 1/8 </w:t>
       </w:r>
     </w:p>
     <w:p>
@@ -5291,6 +4905,31 @@
         <w:rPr>
           <w:sz w:val="28"/>
           <w:szCs w:val="28"/>
+          <w:lang w:val="en-US"/>
+        </w:rPr>
+        <w:t>P</w:t>
+      </w:r>
+      <w:r>
+        <w:rPr>
+          <w:sz w:val="28"/>
+          <w:szCs w:val="28"/>
+        </w:rPr>
+        <w:t xml:space="preserve">(2) = 4/8 </w:t>
+      </w:r>
+    </w:p>
+    <w:p>
+      <w:pPr>
+        <w:ind w:left="360"/>
+        <w:jc w:val="both"/>
+        <w:rPr>
+          <w:sz w:val="28"/>
+          <w:szCs w:val="28"/>
+        </w:rPr>
+      </w:pPr>
+      <w:r>
+        <w:rPr>
+          <w:sz w:val="28"/>
+          <w:szCs w:val="28"/>
         </w:rPr>
         <w:t xml:space="preserve">  </w:t>
       </w:r>
@@ -5299,101 +4938,10 @@
           <w:noProof/>
         </w:rPr>
         <w:drawing>
-          <wp:inline distT="0" distB="0" distL="0" distR="0" wp14:anchorId="2ED3117D" wp14:editId="7252BAAE">
+          <wp:inline distT="0" distB="0" distL="0" distR="0" wp14:anchorId="7B79FFDB" wp14:editId="12596F5F">
             <wp:extent cx="4581525" cy="2771775"/>
             <wp:effectExtent l="0" t="0" r="9525" b="9525"/>
-            <wp:docPr id="55" name="Рисунок 55"/>
-            <wp:cNvGraphicFramePr>
-              <a:graphicFrameLocks xmlns:a="http://schemas.openxmlformats.org/drawingml/2006/main" noChangeAspect="1"/>
-            </wp:cNvGraphicFramePr>
-            <a:graphic xmlns:a="http://schemas.openxmlformats.org/drawingml/2006/main">
-              <a:graphicData uri="http://schemas.openxmlformats.org/drawingml/2006/picture">
-                <pic:pic xmlns:pic="http://schemas.openxmlformats.org/drawingml/2006/picture">
-                  <pic:nvPicPr>
-                    <pic:cNvPr id="1" name=""/>
-                    <pic:cNvPicPr/>
-                  </pic:nvPicPr>
-                  <pic:blipFill>
-                    <a:blip r:embed="rId52"/>
-                    <a:stretch>
-                      <a:fillRect/>
-                    </a:stretch>
-                  </pic:blipFill>
-                  <pic:spPr>
-                    <a:xfrm>
-                      <a:off x="0" y="0"/>
-                      <a:ext cx="4581525" cy="2771775"/>
-                    </a:xfrm>
-                    <a:prstGeom prst="rect">
-                      <a:avLst/>
-                    </a:prstGeom>
-                  </pic:spPr>
-                </pic:pic>
-              </a:graphicData>
-            </a:graphic>
-          </wp:inline>
-        </w:drawing>
-      </w:r>
-    </w:p>
-    <w:p>
-      <w:pPr>
-        <w:ind w:left="360"/>
-        <w:jc w:val="both"/>
-        <w:rPr>
-          <w:sz w:val="28"/>
-          <w:szCs w:val="28"/>
-        </w:rPr>
-      </w:pPr>
-    </w:p>
-    <w:p>
-      <w:pPr>
-        <w:ind w:left="360"/>
-        <w:jc w:val="both"/>
-        <w:rPr>
-          <w:sz w:val="28"/>
-          <w:szCs w:val="28"/>
-        </w:rPr>
-      </w:pPr>
-    </w:p>
-    <w:p>
-      <w:pPr>
-        <w:pStyle w:val="1"/>
-        <w:numPr>
-          <w:ilvl w:val="0"/>
-          <w:numId w:val="32"/>
-        </w:numPr>
-      </w:pPr>
-      <w:r>
-        <w:t xml:space="preserve">Задана матрица-дополнение кода (7,3). Определите разрешенные комбинации. </w:t>
-      </w:r>
-      <w:r>
-        <w:t>Р=[1010; 1110;1101]</w:t>
-      </w:r>
-    </w:p>
-    <w:p>
-      <w:r>
-        <w:t xml:space="preserve">                </w:t>
-      </w:r>
-    </w:p>
-    <w:p>
-      <w:pPr>
-        <w:ind w:left="360"/>
-        <w:jc w:val="both"/>
-        <w:rPr>
-          <w:sz w:val="28"/>
-          <w:szCs w:val="28"/>
-          <w:lang w:val="en-US"/>
-        </w:rPr>
-      </w:pPr>
-      <w:r>
-        <w:rPr>
-          <w:noProof/>
-        </w:rPr>
-        <w:drawing>
-          <wp:inline distT="0" distB="0" distL="0" distR="0" wp14:anchorId="013E7237" wp14:editId="6D4B86CF">
-            <wp:extent cx="5940425" cy="4032885"/>
-            <wp:effectExtent l="0" t="0" r="3175" b="5715"/>
-            <wp:docPr id="5" name="Рисунок 5"/>
+            <wp:docPr id="53" name="Рисунок 53"/>
             <wp:cNvGraphicFramePr>
               <a:graphicFrameLocks xmlns:a="http://schemas.openxmlformats.org/drawingml/2006/main" noChangeAspect="1"/>
             </wp:cNvGraphicFramePr>
@@ -5413,7 +4961,7 @@
                   <pic:spPr>
                     <a:xfrm>
                       <a:off x="0" y="0"/>
-                      <a:ext cx="5940425" cy="4032885"/>
+                      <a:ext cx="4581525" cy="2771775"/>
                     </a:xfrm>
                     <a:prstGeom prst="rect">
                       <a:avLst/>
@@ -5439,13 +4987,12 @@
     <w:p>
       <w:pPr>
         <w:pStyle w:val="1"/>
-        <w:numPr>
-          <w:ilvl w:val="0"/>
-          <w:numId w:val="32"/>
-        </w:numPr>
-      </w:pPr>
-      <w:r>
-        <w:t xml:space="preserve">Задана матрица-дополнение кода (7,3). Определите синдромы. </w:t>
+      </w:pPr>
+      <w:r>
+        <w:t xml:space="preserve">16) </w:t>
+      </w:r>
+      <w:r>
+        <w:t xml:space="preserve">Определите энтропию нормального сигнала на выходе ограничителя с ВАХ: </w:t>
       </w:r>
     </w:p>
     <w:p>
@@ -5453,7 +5000,7 @@
         <w:pStyle w:val="1"/>
       </w:pPr>
       <w:r>
-        <w:t xml:space="preserve">                         Р=[1011; 1110;1101]    </w:t>
+        <w:t xml:space="preserve">                        у=1 при  х&gt;0;  у=0 при х&lt;0.        </w:t>
       </w:r>
     </w:p>
     <w:p>
@@ -5465,12 +5012,110 @@
           <w:szCs w:val="28"/>
         </w:rPr>
       </w:pPr>
-      <w:r>
-        <w:rPr>
-          <w:sz w:val="28"/>
-          <w:szCs w:val="28"/>
-        </w:rPr>
-        <w:t xml:space="preserve">    </w:t>
+    </w:p>
+    <w:p>
+      <w:pPr>
+        <w:pStyle w:val="1"/>
+      </w:pPr>
+      <w:r>
+        <w:t xml:space="preserve"> </w:t>
+      </w:r>
+      <w:r>
+        <w:t xml:space="preserve">17) </w:t>
+      </w:r>
+      <w:r>
+        <w:t xml:space="preserve">  Определите энтропию сигнала на выходе ограничителя с ВАХ: </w:t>
+      </w:r>
+    </w:p>
+    <w:p>
+      <w:pPr>
+        <w:pStyle w:val="1"/>
+      </w:pPr>
+      <w:r>
+        <w:t xml:space="preserve">                        у=1 при  0&lt;х&lt;3;  у=2 при 3&lt;х&lt;9; . у=3 при 9&lt;х&lt;12;</w:t>
+      </w:r>
+    </w:p>
+    <w:p>
+      <w:pPr>
+        <w:pStyle w:val="1"/>
+        <w:rPr>
+          <w:szCs w:val="28"/>
+        </w:rPr>
+      </w:pPr>
+      <w:r>
+        <w:rPr>
+          <w:szCs w:val="28"/>
+        </w:rPr>
+        <w:t xml:space="preserve">Входной процесс имеет равномерное распределение для 0&lt;х&lt;12         </w:t>
+      </w:r>
+    </w:p>
+    <w:p/>
+    <w:p>
+      <w:pPr>
+        <w:pStyle w:val="1"/>
+      </w:pPr>
+      <w:r>
+        <w:t xml:space="preserve">18) </w:t>
+      </w:r>
+      <w:r>
+        <w:t xml:space="preserve">Синтезировать схему оптимального приемника сигналов: </w:t>
+      </w:r>
+    </w:p>
+    <w:p>
+      <w:pPr>
+        <w:pStyle w:val="1"/>
+        <w:rPr>
+          <w:lang w:val="en-US"/>
+        </w:rPr>
+      </w:pPr>
+      <w:r>
+        <w:t xml:space="preserve">                        </w:t>
+      </w:r>
+      <w:r>
+        <w:rPr>
+          <w:lang w:val="en-US"/>
+        </w:rPr>
+        <w:t>u</w:t>
+      </w:r>
+      <w:r>
+        <w:rPr>
+          <w:vertAlign w:val="subscript"/>
+          <w:lang w:val="en-US"/>
+        </w:rPr>
+        <w:t>1</w:t>
+      </w:r>
+      <w:r>
+        <w:rPr>
+          <w:lang w:val="en-US"/>
+        </w:rPr>
+        <w:t>(t)=3; 0&lt;t&lt;T;         u</w:t>
+      </w:r>
+      <w:r>
+        <w:rPr>
+          <w:vertAlign w:val="subscript"/>
+          <w:lang w:val="en-US"/>
+        </w:rPr>
+        <w:t>1</w:t>
+      </w:r>
+      <w:r>
+        <w:rPr>
+          <w:lang w:val="en-US"/>
+        </w:rPr>
+        <w:t>(t)=3(1-t/T); 0&lt;t&lt;T;</w:t>
+      </w:r>
+    </w:p>
+    <w:p>
+      <w:pPr>
+        <w:pStyle w:val="1"/>
+      </w:pPr>
+      <w:r>
+        <w:rPr>
+          <w:lang w:val="en-US"/>
+        </w:rPr>
+        <w:t xml:space="preserve"> </w:t>
+      </w:r>
+      <w:r>
+        <w:t>Определить его помехоустойчивость.</w:t>
       </w:r>
     </w:p>
     <w:p>
@@ -5485,13 +5130,20 @@
       </w:pPr>
       <w:r>
         <w:rPr>
+          <w:sz w:val="28"/>
+          <w:szCs w:val="28"/>
+        </w:rPr>
+        <w:t xml:space="preserve"> </w:t>
+      </w:r>
+      <w:r>
+        <w:rPr>
           <w:noProof/>
         </w:rPr>
         <w:drawing>
-          <wp:inline distT="0" distB="0" distL="0" distR="0" wp14:anchorId="77543B54" wp14:editId="519EF224">
-            <wp:extent cx="5940425" cy="4502785"/>
+          <wp:inline distT="0" distB="0" distL="0" distR="0" wp14:anchorId="4AE4EBA1" wp14:editId="1A6AE24C">
+            <wp:extent cx="5940425" cy="4897120"/>
             <wp:effectExtent l="0" t="0" r="3175" b="0"/>
-            <wp:docPr id="6" name="Рисунок 6"/>
+            <wp:docPr id="18" name="Рисунок 18"/>
             <wp:cNvGraphicFramePr>
               <a:graphicFrameLocks xmlns:a="http://schemas.openxmlformats.org/drawingml/2006/main" noChangeAspect="1"/>
             </wp:cNvGraphicFramePr>
@@ -5511,7 +5163,7 @@
                   <pic:spPr>
                     <a:xfrm>
                       <a:off x="0" y="0"/>
-                      <a:ext cx="5940425" cy="4502785"/>
+                      <a:ext cx="5940425" cy="4897120"/>
                     </a:xfrm>
                     <a:prstGeom prst="rect">
                       <a:avLst/>
@@ -5527,87 +5179,69 @@
     <w:p>
       <w:pPr>
         <w:pStyle w:val="1"/>
-        <w:numPr>
-          <w:ilvl w:val="0"/>
-          <w:numId w:val="32"/>
-        </w:numPr>
-      </w:pPr>
-      <w:r>
-        <w:lastRenderedPageBreak/>
-        <w:t xml:space="preserve">Задан порождающий полином циклического кода (7,4). Определите разрешенные комбинации. </w:t>
+      </w:pPr>
+      <w:r>
+        <w:t xml:space="preserve">19) </w:t>
+      </w:r>
+      <w:r>
+        <w:t xml:space="preserve">Синтезировать схему оптимального приемника сигналов: </w:t>
       </w:r>
     </w:p>
     <w:p>
       <w:pPr>
         <w:pStyle w:val="1"/>
-      </w:pPr>
-      <w:r>
-        <w:t xml:space="preserve">                         р(х)=х</w:t>
-      </w:r>
-      <w:r>
-        <w:rPr>
-          <w:vertAlign w:val="superscript"/>
-        </w:rPr>
-        <w:t>3</w:t>
-      </w:r>
-      <w:r>
-        <w:t xml:space="preserve"> + х</w:t>
-      </w:r>
-      <w:r>
-        <w:rPr>
-          <w:vertAlign w:val="superscript"/>
-        </w:rPr>
-        <w:t>2</w:t>
-      </w:r>
-      <w:r>
-        <w:t xml:space="preserve"> +1;    </w:t>
-      </w:r>
-    </w:p>
-    <w:p>
-      <w:pPr>
-        <w:rPr>
-          <w:b/>
-          <w:color w:val="FF0000"/>
-          <w:sz w:val="28"/>
-          <w:szCs w:val="28"/>
-        </w:rPr>
-      </w:pPr>
-    </w:p>
-    <w:p>
-      <w:pPr>
-        <w:rPr>
-          <w:sz w:val="28"/>
-          <w:szCs w:val="28"/>
-        </w:rPr>
-      </w:pPr>
+        <w:rPr>
+          <w:lang w:val="en-US"/>
+        </w:rPr>
+      </w:pPr>
+      <w:r>
+        <w:t xml:space="preserve">                        </w:t>
+      </w:r>
+      <w:r>
+        <w:rPr>
+          <w:lang w:val="en-US"/>
+        </w:rPr>
+        <w:t>u</w:t>
+      </w:r>
+      <w:r>
+        <w:rPr>
+          <w:vertAlign w:val="subscript"/>
+          <w:lang w:val="en-US"/>
+        </w:rPr>
+        <w:t>1</w:t>
+      </w:r>
+      <w:r>
+        <w:rPr>
+          <w:lang w:val="en-US"/>
+        </w:rPr>
+        <w:t>(t)=5; 0&lt;t&lt;T;         u</w:t>
+      </w:r>
+      <w:r>
+        <w:rPr>
+          <w:vertAlign w:val="subscript"/>
+          <w:lang w:val="en-US"/>
+        </w:rPr>
+        <w:t>1</w:t>
+      </w:r>
+      <w:r>
+        <w:rPr>
+          <w:lang w:val="en-US"/>
+        </w:rPr>
+        <w:t>(t)=5t/T; 0&lt;t&lt;T;</w:t>
+      </w:r>
     </w:p>
     <w:p>
       <w:pPr>
         <w:pStyle w:val="1"/>
-        <w:numPr>
-          <w:ilvl w:val="0"/>
-          <w:numId w:val="32"/>
-        </w:numPr>
-      </w:pPr>
-      <w:r>
-        <w:t xml:space="preserve">Задан порождающий полином циклического кода (7,4). Определите разрешенные комбинации. </w:t>
-      </w:r>
-    </w:p>
-    <w:p>
-      <w:pPr>
-        <w:pStyle w:val="1"/>
-      </w:pPr>
-      <w:r>
-        <w:t xml:space="preserve">                         р(х)=х</w:t>
-      </w:r>
-      <w:r>
-        <w:rPr>
-          <w:vertAlign w:val="superscript"/>
-        </w:rPr>
-        <w:t>3</w:t>
-      </w:r>
-      <w:r>
-        <w:t xml:space="preserve"> + х +1;    </w:t>
+      </w:pPr>
+      <w:r>
+        <w:rPr>
+          <w:lang w:val="en-US"/>
+        </w:rPr>
+        <w:t xml:space="preserve"> </w:t>
+      </w:r>
+      <w:r>
+        <w:t>Определить его помехоустойчивость.</w:t>
       </w:r>
     </w:p>
     <w:p>
@@ -5615,125 +5249,6 @@
         <w:ind w:left="360"/>
         <w:jc w:val="both"/>
         <w:rPr>
-          <w:b/>
-          <w:color w:val="FF0000"/>
-          <w:sz w:val="28"/>
-          <w:szCs w:val="28"/>
-        </w:rPr>
-      </w:pPr>
-    </w:p>
-    <w:p>
-      <w:pPr>
-        <w:ind w:left="360"/>
-        <w:jc w:val="both"/>
-        <w:rPr>
-          <w:sz w:val="28"/>
-          <w:szCs w:val="28"/>
-        </w:rPr>
-      </w:pPr>
-    </w:p>
-    <w:p>
-      <w:pPr>
-        <w:pStyle w:val="1"/>
-        <w:numPr>
-          <w:ilvl w:val="0"/>
-          <w:numId w:val="32"/>
-        </w:numPr>
-      </w:pPr>
-      <w:r>
-        <w:t xml:space="preserve">Задан порождающий полином циклического кода (7,4). Определите синдромы. </w:t>
-      </w:r>
-      <w:r>
-        <w:t>р(х)=х</w:t>
-      </w:r>
-      <w:r>
-        <w:rPr>
-          <w:vertAlign w:val="superscript"/>
-        </w:rPr>
-        <w:t>3</w:t>
-      </w:r>
-      <w:r>
-        <w:t xml:space="preserve"> + х</w:t>
-      </w:r>
-      <w:r>
-        <w:rPr>
-          <w:vertAlign w:val="superscript"/>
-        </w:rPr>
-        <w:t>2</w:t>
-      </w:r>
-      <w:r>
-        <w:t xml:space="preserve"> +1;    </w:t>
-      </w:r>
-    </w:p>
-    <w:p>
-      <w:r>
-        <w:t xml:space="preserve">                         </w:t>
-      </w:r>
-    </w:p>
-    <w:p>
-      <w:pPr>
-        <w:ind w:left="360"/>
-        <w:jc w:val="both"/>
-        <w:rPr>
-          <w:b/>
-          <w:color w:val="FF0000"/>
-          <w:sz w:val="28"/>
-          <w:szCs w:val="28"/>
-        </w:rPr>
-      </w:pPr>
-    </w:p>
-    <w:p>
-      <w:pPr>
-        <w:ind w:left="360"/>
-        <w:jc w:val="both"/>
-        <w:rPr>
-          <w:sz w:val="28"/>
-          <w:szCs w:val="28"/>
-        </w:rPr>
-      </w:pPr>
-    </w:p>
-    <w:p>
-      <w:pPr>
-        <w:pStyle w:val="1"/>
-        <w:numPr>
-          <w:ilvl w:val="0"/>
-          <w:numId w:val="32"/>
-        </w:numPr>
-      </w:pPr>
-      <w:r>
-        <w:t xml:space="preserve">Задана матрица-дополнение кода (7,3). Определите синдромы. </w:t>
-      </w:r>
-    </w:p>
-    <w:p>
-      <w:pPr>
-        <w:pStyle w:val="1"/>
-      </w:pPr>
-      <w:r>
-        <w:t xml:space="preserve">                         Р=[1110; 1011;1101]    </w:t>
-      </w:r>
-    </w:p>
-    <w:p>
-      <w:pPr>
-        <w:ind w:left="360"/>
-        <w:jc w:val="both"/>
-        <w:rPr>
-          <w:sz w:val="28"/>
-          <w:szCs w:val="28"/>
-        </w:rPr>
-      </w:pPr>
-      <w:r>
-        <w:rPr>
-          <w:sz w:val="28"/>
-          <w:szCs w:val="28"/>
-        </w:rPr>
-        <w:t xml:space="preserve">   </w:t>
-      </w:r>
-    </w:p>
-    <w:p>
-      <w:pPr>
-        <w:ind w:left="360"/>
-        <w:jc w:val="both"/>
-        <w:rPr>
           <w:sz w:val="28"/>
           <w:szCs w:val="28"/>
         </w:rPr>
@@ -5743,10 +5258,10 @@
           <w:noProof/>
         </w:rPr>
         <w:drawing>
-          <wp:inline distT="0" distB="0" distL="0" distR="0" wp14:anchorId="1D66F742" wp14:editId="1812AF05">
-            <wp:extent cx="5940425" cy="4518025"/>
+          <wp:inline distT="0" distB="0" distL="0" distR="0" wp14:anchorId="45D80980" wp14:editId="3B4D52B5">
+            <wp:extent cx="5940425" cy="5948045"/>
             <wp:effectExtent l="0" t="0" r="3175" b="0"/>
-            <wp:docPr id="9" name="Рисунок 9"/>
+            <wp:docPr id="19" name="Рисунок 19"/>
             <wp:cNvGraphicFramePr>
               <a:graphicFrameLocks xmlns:a="http://schemas.openxmlformats.org/drawingml/2006/main" noChangeAspect="1"/>
             </wp:cNvGraphicFramePr>
@@ -5766,6 +5281,622 @@
                   <pic:spPr>
                     <a:xfrm>
                       <a:off x="0" y="0"/>
+                      <a:ext cx="5940425" cy="5948045"/>
+                    </a:xfrm>
+                    <a:prstGeom prst="rect">
+                      <a:avLst/>
+                    </a:prstGeom>
+                  </pic:spPr>
+                </pic:pic>
+              </a:graphicData>
+            </a:graphic>
+          </wp:inline>
+        </w:drawing>
+      </w:r>
+    </w:p>
+    <w:p>
+      <w:pPr>
+        <w:pStyle w:val="1"/>
+        <w:numPr>
+          <w:ilvl w:val="0"/>
+          <w:numId w:val="32"/>
+        </w:numPr>
+      </w:pPr>
+      <w:r>
+        <w:t xml:space="preserve">Определите производительность источника, если дана </w:t>
+      </w:r>
+    </w:p>
+    <w:p>
+      <w:pPr>
+        <w:pStyle w:val="1"/>
+      </w:pPr>
+      <w:r>
+        <w:t xml:space="preserve">       типичная последовательность: 01332313; Т=1мкс</w:t>
+      </w:r>
+      <w:r>
+        <w:t xml:space="preserve">.        </w:t>
+      </w:r>
+    </w:p>
+    <w:p>
+      <w:pPr>
+        <w:ind w:left="360"/>
+        <w:jc w:val="both"/>
+        <w:rPr>
+          <w:sz w:val="28"/>
+          <w:szCs w:val="28"/>
+        </w:rPr>
+      </w:pPr>
+    </w:p>
+    <w:p>
+      <w:pPr>
+        <w:ind w:left="360"/>
+        <w:jc w:val="both"/>
+        <w:rPr>
+          <w:sz w:val="28"/>
+          <w:szCs w:val="28"/>
+          <w:lang w:val="en-US"/>
+        </w:rPr>
+      </w:pPr>
+      <w:r>
+        <w:rPr>
+          <w:sz w:val="28"/>
+          <w:szCs w:val="28"/>
+          <w:lang w:val="en-US"/>
+        </w:rPr>
+        <w:t xml:space="preserve">P(-1) = 1/8 </w:t>
+      </w:r>
+    </w:p>
+    <w:p>
+      <w:pPr>
+        <w:ind w:left="360"/>
+        <w:jc w:val="both"/>
+        <w:rPr>
+          <w:sz w:val="28"/>
+          <w:szCs w:val="28"/>
+          <w:lang w:val="en-US"/>
+        </w:rPr>
+      </w:pPr>
+      <w:r>
+        <w:rPr>
+          <w:sz w:val="28"/>
+          <w:szCs w:val="28"/>
+          <w:lang w:val="en-US"/>
+        </w:rPr>
+        <w:t xml:space="preserve">P(0) = 2/8   </w:t>
+      </w:r>
+    </w:p>
+    <w:p>
+      <w:pPr>
+        <w:ind w:left="360"/>
+        <w:jc w:val="both"/>
+        <w:rPr>
+          <w:sz w:val="28"/>
+          <w:szCs w:val="28"/>
+          <w:lang w:val="en-US"/>
+        </w:rPr>
+      </w:pPr>
+      <w:r>
+        <w:rPr>
+          <w:sz w:val="28"/>
+          <w:szCs w:val="28"/>
+          <w:lang w:val="en-US"/>
+        </w:rPr>
+        <w:t xml:space="preserve">P(1) = 1/8 </w:t>
+      </w:r>
+    </w:p>
+    <w:p>
+      <w:pPr>
+        <w:ind w:left="360"/>
+        <w:jc w:val="both"/>
+        <w:rPr>
+          <w:sz w:val="28"/>
+          <w:szCs w:val="28"/>
+        </w:rPr>
+      </w:pPr>
+      <w:r>
+        <w:rPr>
+          <w:sz w:val="28"/>
+          <w:szCs w:val="28"/>
+          <w:lang w:val="en-US"/>
+        </w:rPr>
+        <w:t>P</w:t>
+      </w:r>
+      <w:r>
+        <w:rPr>
+          <w:sz w:val="28"/>
+          <w:szCs w:val="28"/>
+        </w:rPr>
+        <w:t xml:space="preserve">(2) = 4/8 </w:t>
+      </w:r>
+    </w:p>
+    <w:p>
+      <w:pPr>
+        <w:ind w:left="360"/>
+        <w:jc w:val="both"/>
+        <w:rPr>
+          <w:sz w:val="28"/>
+          <w:szCs w:val="28"/>
+        </w:rPr>
+      </w:pPr>
+      <w:r>
+        <w:rPr>
+          <w:sz w:val="28"/>
+          <w:szCs w:val="28"/>
+        </w:rPr>
+        <w:t xml:space="preserve">  </w:t>
+      </w:r>
+      <w:r>
+        <w:rPr>
+          <w:noProof/>
+        </w:rPr>
+        <w:drawing>
+          <wp:inline distT="0" distB="0" distL="0" distR="0" wp14:anchorId="2ED3117D" wp14:editId="7252BAAE">
+            <wp:extent cx="4581525" cy="2771775"/>
+            <wp:effectExtent l="0" t="0" r="9525" b="9525"/>
+            <wp:docPr id="55" name="Рисунок 55"/>
+            <wp:cNvGraphicFramePr>
+              <a:graphicFrameLocks xmlns:a="http://schemas.openxmlformats.org/drawingml/2006/main" noChangeAspect="1"/>
+            </wp:cNvGraphicFramePr>
+            <a:graphic xmlns:a="http://schemas.openxmlformats.org/drawingml/2006/main">
+              <a:graphicData uri="http://schemas.openxmlformats.org/drawingml/2006/picture">
+                <pic:pic xmlns:pic="http://schemas.openxmlformats.org/drawingml/2006/picture">
+                  <pic:nvPicPr>
+                    <pic:cNvPr id="1" name=""/>
+                    <pic:cNvPicPr/>
+                  </pic:nvPicPr>
+                  <pic:blipFill>
+                    <a:blip r:embed="rId55"/>
+                    <a:stretch>
+                      <a:fillRect/>
+                    </a:stretch>
+                  </pic:blipFill>
+                  <pic:spPr>
+                    <a:xfrm>
+                      <a:off x="0" y="0"/>
+                      <a:ext cx="4581525" cy="2771775"/>
+                    </a:xfrm>
+                    <a:prstGeom prst="rect">
+                      <a:avLst/>
+                    </a:prstGeom>
+                  </pic:spPr>
+                </pic:pic>
+              </a:graphicData>
+            </a:graphic>
+          </wp:inline>
+        </w:drawing>
+      </w:r>
+    </w:p>
+    <w:p>
+      <w:pPr>
+        <w:ind w:left="360"/>
+        <w:jc w:val="both"/>
+        <w:rPr>
+          <w:sz w:val="28"/>
+          <w:szCs w:val="28"/>
+        </w:rPr>
+      </w:pPr>
+    </w:p>
+    <w:p>
+      <w:pPr>
+        <w:ind w:left="360"/>
+        <w:jc w:val="both"/>
+        <w:rPr>
+          <w:sz w:val="28"/>
+          <w:szCs w:val="28"/>
+        </w:rPr>
+      </w:pPr>
+    </w:p>
+    <w:p>
+      <w:pPr>
+        <w:pStyle w:val="1"/>
+        <w:numPr>
+          <w:ilvl w:val="0"/>
+          <w:numId w:val="32"/>
+        </w:numPr>
+      </w:pPr>
+      <w:r>
+        <w:t xml:space="preserve">Задана матрица-дополнение кода (7,3). Определите разрешенные комбинации. </w:t>
+      </w:r>
+      <w:r>
+        <w:t>Р=[1010; 1110;1101]</w:t>
+      </w:r>
+    </w:p>
+    <w:p>
+      <w:r>
+        <w:t xml:space="preserve">                </w:t>
+      </w:r>
+    </w:p>
+    <w:p>
+      <w:pPr>
+        <w:ind w:left="360"/>
+        <w:jc w:val="both"/>
+        <w:rPr>
+          <w:sz w:val="28"/>
+          <w:szCs w:val="28"/>
+          <w:lang w:val="en-US"/>
+        </w:rPr>
+      </w:pPr>
+      <w:r>
+        <w:rPr>
+          <w:noProof/>
+        </w:rPr>
+        <w:drawing>
+          <wp:inline distT="0" distB="0" distL="0" distR="0" wp14:anchorId="013E7237" wp14:editId="6D4B86CF">
+            <wp:extent cx="5940425" cy="4032885"/>
+            <wp:effectExtent l="0" t="0" r="3175" b="5715"/>
+            <wp:docPr id="5" name="Рисунок 5"/>
+            <wp:cNvGraphicFramePr>
+              <a:graphicFrameLocks xmlns:a="http://schemas.openxmlformats.org/drawingml/2006/main" noChangeAspect="1"/>
+            </wp:cNvGraphicFramePr>
+            <a:graphic xmlns:a="http://schemas.openxmlformats.org/drawingml/2006/main">
+              <a:graphicData uri="http://schemas.openxmlformats.org/drawingml/2006/picture">
+                <pic:pic xmlns:pic="http://schemas.openxmlformats.org/drawingml/2006/picture">
+                  <pic:nvPicPr>
+                    <pic:cNvPr id="1" name=""/>
+                    <pic:cNvPicPr/>
+                  </pic:nvPicPr>
+                  <pic:blipFill>
+                    <a:blip r:embed="rId58"/>
+                    <a:stretch>
+                      <a:fillRect/>
+                    </a:stretch>
+                  </pic:blipFill>
+                  <pic:spPr>
+                    <a:xfrm>
+                      <a:off x="0" y="0"/>
+                      <a:ext cx="5940425" cy="4032885"/>
+                    </a:xfrm>
+                    <a:prstGeom prst="rect">
+                      <a:avLst/>
+                    </a:prstGeom>
+                  </pic:spPr>
+                </pic:pic>
+              </a:graphicData>
+            </a:graphic>
+          </wp:inline>
+        </w:drawing>
+      </w:r>
+    </w:p>
+    <w:p>
+      <w:pPr>
+        <w:ind w:left="360"/>
+        <w:jc w:val="both"/>
+        <w:rPr>
+          <w:sz w:val="28"/>
+          <w:szCs w:val="28"/>
+        </w:rPr>
+      </w:pPr>
+    </w:p>
+    <w:p>
+      <w:pPr>
+        <w:pStyle w:val="1"/>
+        <w:numPr>
+          <w:ilvl w:val="0"/>
+          <w:numId w:val="32"/>
+        </w:numPr>
+      </w:pPr>
+      <w:r>
+        <w:t xml:space="preserve">Задана матрица-дополнение кода (7,3). Определите синдромы. </w:t>
+      </w:r>
+    </w:p>
+    <w:p>
+      <w:pPr>
+        <w:pStyle w:val="1"/>
+      </w:pPr>
+      <w:r>
+        <w:t xml:space="preserve">                         Р=[1011; 1110;1101]    </w:t>
+      </w:r>
+    </w:p>
+    <w:p>
+      <w:pPr>
+        <w:ind w:left="360"/>
+        <w:jc w:val="both"/>
+        <w:rPr>
+          <w:sz w:val="28"/>
+          <w:szCs w:val="28"/>
+        </w:rPr>
+      </w:pPr>
+      <w:r>
+        <w:rPr>
+          <w:sz w:val="28"/>
+          <w:szCs w:val="28"/>
+        </w:rPr>
+        <w:t xml:space="preserve">    </w:t>
+      </w:r>
+    </w:p>
+    <w:p>
+      <w:pPr>
+        <w:ind w:left="360"/>
+        <w:jc w:val="both"/>
+        <w:rPr>
+          <w:sz w:val="28"/>
+          <w:szCs w:val="28"/>
+          <w:lang w:val="en-US"/>
+        </w:rPr>
+      </w:pPr>
+      <w:r>
+        <w:rPr>
+          <w:noProof/>
+        </w:rPr>
+        <w:drawing>
+          <wp:inline distT="0" distB="0" distL="0" distR="0" wp14:anchorId="77543B54" wp14:editId="519EF224">
+            <wp:extent cx="5940425" cy="4502785"/>
+            <wp:effectExtent l="0" t="0" r="3175" b="0"/>
+            <wp:docPr id="6" name="Рисунок 6"/>
+            <wp:cNvGraphicFramePr>
+              <a:graphicFrameLocks xmlns:a="http://schemas.openxmlformats.org/drawingml/2006/main" noChangeAspect="1"/>
+            </wp:cNvGraphicFramePr>
+            <a:graphic xmlns:a="http://schemas.openxmlformats.org/drawingml/2006/main">
+              <a:graphicData uri="http://schemas.openxmlformats.org/drawingml/2006/picture">
+                <pic:pic xmlns:pic="http://schemas.openxmlformats.org/drawingml/2006/picture">
+                  <pic:nvPicPr>
+                    <pic:cNvPr id="1" name=""/>
+                    <pic:cNvPicPr/>
+                  </pic:nvPicPr>
+                  <pic:blipFill>
+                    <a:blip r:embed="rId59"/>
+                    <a:stretch>
+                      <a:fillRect/>
+                    </a:stretch>
+                  </pic:blipFill>
+                  <pic:spPr>
+                    <a:xfrm>
+                      <a:off x="0" y="0"/>
+                      <a:ext cx="5940425" cy="4502785"/>
+                    </a:xfrm>
+                    <a:prstGeom prst="rect">
+                      <a:avLst/>
+                    </a:prstGeom>
+                  </pic:spPr>
+                </pic:pic>
+              </a:graphicData>
+            </a:graphic>
+          </wp:inline>
+        </w:drawing>
+      </w:r>
+    </w:p>
+    <w:p>
+      <w:pPr>
+        <w:pStyle w:val="1"/>
+        <w:numPr>
+          <w:ilvl w:val="0"/>
+          <w:numId w:val="32"/>
+        </w:numPr>
+      </w:pPr>
+      <w:r>
+        <w:t xml:space="preserve">Задан порождающий полином циклического кода (7,4). Определите разрешенные комбинации. </w:t>
+      </w:r>
+    </w:p>
+    <w:p>
+      <w:pPr>
+        <w:pStyle w:val="1"/>
+      </w:pPr>
+      <w:r>
+        <w:t xml:space="preserve">                         р(х)=х</w:t>
+      </w:r>
+      <w:r>
+        <w:rPr>
+          <w:vertAlign w:val="superscript"/>
+        </w:rPr>
+        <w:t>3</w:t>
+      </w:r>
+      <w:r>
+        <w:t xml:space="preserve"> + х</w:t>
+      </w:r>
+      <w:r>
+        <w:rPr>
+          <w:vertAlign w:val="superscript"/>
+        </w:rPr>
+        <w:t>2</w:t>
+      </w:r>
+      <w:r>
+        <w:t xml:space="preserve"> +1;    </w:t>
+      </w:r>
+    </w:p>
+    <w:p>
+      <w:pPr>
+        <w:rPr>
+          <w:b/>
+          <w:color w:val="FF0000"/>
+          <w:sz w:val="28"/>
+          <w:szCs w:val="28"/>
+        </w:rPr>
+      </w:pPr>
+    </w:p>
+    <w:p>
+      <w:pPr>
+        <w:rPr>
+          <w:sz w:val="28"/>
+          <w:szCs w:val="28"/>
+        </w:rPr>
+      </w:pPr>
+    </w:p>
+    <w:p>
+      <w:pPr>
+        <w:pStyle w:val="1"/>
+        <w:numPr>
+          <w:ilvl w:val="0"/>
+          <w:numId w:val="32"/>
+        </w:numPr>
+      </w:pPr>
+      <w:r>
+        <w:lastRenderedPageBreak/>
+        <w:t xml:space="preserve">Задан порождающий полином циклического кода (7,4). Определите разрешенные комбинации. </w:t>
+      </w:r>
+    </w:p>
+    <w:p>
+      <w:pPr>
+        <w:pStyle w:val="1"/>
+      </w:pPr>
+      <w:r>
+        <w:t xml:space="preserve">                         р(х)=х</w:t>
+      </w:r>
+      <w:r>
+        <w:rPr>
+          <w:vertAlign w:val="superscript"/>
+        </w:rPr>
+        <w:t>3</w:t>
+      </w:r>
+      <w:r>
+        <w:t xml:space="preserve"> + х +1;    </w:t>
+      </w:r>
+    </w:p>
+    <w:p>
+      <w:pPr>
+        <w:ind w:left="360"/>
+        <w:jc w:val="both"/>
+        <w:rPr>
+          <w:b/>
+          <w:color w:val="FF0000"/>
+          <w:sz w:val="28"/>
+          <w:szCs w:val="28"/>
+        </w:rPr>
+      </w:pPr>
+    </w:p>
+    <w:p>
+      <w:pPr>
+        <w:ind w:left="360"/>
+        <w:jc w:val="both"/>
+        <w:rPr>
+          <w:sz w:val="28"/>
+          <w:szCs w:val="28"/>
+        </w:rPr>
+      </w:pPr>
+    </w:p>
+    <w:p>
+      <w:pPr>
+        <w:pStyle w:val="1"/>
+        <w:numPr>
+          <w:ilvl w:val="0"/>
+          <w:numId w:val="32"/>
+        </w:numPr>
+      </w:pPr>
+      <w:r>
+        <w:t xml:space="preserve">Задан порождающий полином циклического кода (7,4). Определите синдромы. </w:t>
+      </w:r>
+      <w:r>
+        <w:t>р(х)=х</w:t>
+      </w:r>
+      <w:r>
+        <w:rPr>
+          <w:vertAlign w:val="superscript"/>
+        </w:rPr>
+        <w:t>3</w:t>
+      </w:r>
+      <w:r>
+        <w:t xml:space="preserve"> + х</w:t>
+      </w:r>
+      <w:r>
+        <w:rPr>
+          <w:vertAlign w:val="superscript"/>
+        </w:rPr>
+        <w:t>2</w:t>
+      </w:r>
+      <w:r>
+        <w:t xml:space="preserve"> +1;    </w:t>
+      </w:r>
+    </w:p>
+    <w:p>
+      <w:r>
+        <w:t xml:space="preserve">                         </w:t>
+      </w:r>
+    </w:p>
+    <w:p>
+      <w:pPr>
+        <w:ind w:left="360"/>
+        <w:jc w:val="both"/>
+        <w:rPr>
+          <w:b/>
+          <w:color w:val="FF0000"/>
+          <w:sz w:val="28"/>
+          <w:szCs w:val="28"/>
+        </w:rPr>
+      </w:pPr>
+    </w:p>
+    <w:p>
+      <w:pPr>
+        <w:ind w:left="360"/>
+        <w:jc w:val="both"/>
+        <w:rPr>
+          <w:sz w:val="28"/>
+          <w:szCs w:val="28"/>
+        </w:rPr>
+      </w:pPr>
+    </w:p>
+    <w:p>
+      <w:pPr>
+        <w:pStyle w:val="1"/>
+        <w:numPr>
+          <w:ilvl w:val="0"/>
+          <w:numId w:val="32"/>
+        </w:numPr>
+      </w:pPr>
+      <w:r>
+        <w:t xml:space="preserve">Задана матрица-дополнение кода (7,3). Определите синдромы. </w:t>
+      </w:r>
+    </w:p>
+    <w:p>
+      <w:pPr>
+        <w:pStyle w:val="1"/>
+      </w:pPr>
+      <w:r>
+        <w:t xml:space="preserve">                         Р=[1110; 1011;1101]    </w:t>
+      </w:r>
+    </w:p>
+    <w:p>
+      <w:pPr>
+        <w:ind w:left="360"/>
+        <w:jc w:val="both"/>
+        <w:rPr>
+          <w:sz w:val="28"/>
+          <w:szCs w:val="28"/>
+        </w:rPr>
+      </w:pPr>
+      <w:r>
+        <w:rPr>
+          <w:sz w:val="28"/>
+          <w:szCs w:val="28"/>
+        </w:rPr>
+        <w:t xml:space="preserve">   </w:t>
+      </w:r>
+    </w:p>
+    <w:p>
+      <w:pPr>
+        <w:ind w:left="360"/>
+        <w:jc w:val="both"/>
+        <w:rPr>
+          <w:sz w:val="28"/>
+          <w:szCs w:val="28"/>
+        </w:rPr>
+      </w:pPr>
+      <w:r>
+        <w:rPr>
+          <w:noProof/>
+        </w:rPr>
+        <w:drawing>
+          <wp:inline distT="0" distB="0" distL="0" distR="0" wp14:anchorId="1D66F742" wp14:editId="1812AF05">
+            <wp:extent cx="5940425" cy="4518025"/>
+            <wp:effectExtent l="0" t="0" r="3175" b="0"/>
+            <wp:docPr id="9" name="Рисунок 9"/>
+            <wp:cNvGraphicFramePr>
+              <a:graphicFrameLocks xmlns:a="http://schemas.openxmlformats.org/drawingml/2006/main" noChangeAspect="1"/>
+            </wp:cNvGraphicFramePr>
+            <a:graphic xmlns:a="http://schemas.openxmlformats.org/drawingml/2006/main">
+              <a:graphicData uri="http://schemas.openxmlformats.org/drawingml/2006/picture">
+                <pic:pic xmlns:pic="http://schemas.openxmlformats.org/drawingml/2006/picture">
+                  <pic:nvPicPr>
+                    <pic:cNvPr id="1" name=""/>
+                    <pic:cNvPicPr/>
+                  </pic:nvPicPr>
+                  <pic:blipFill>
+                    <a:blip r:embed="rId60"/>
+                    <a:stretch>
+                      <a:fillRect/>
+                    </a:stretch>
+                  </pic:blipFill>
+                  <pic:spPr>
+                    <a:xfrm>
+                      <a:off x="0" y="0"/>
                       <a:ext cx="5940425" cy="4518025"/>
                     </a:xfrm>
                     <a:prstGeom prst="rect">
@@ -5811,7 +5942,48 @@
         <w:t>Синтезируйте фильтр, согласованный с ШПС: + - + + - - - .</w:t>
       </w:r>
     </w:p>
-    <w:p/>
+    <w:p>
+      <w:r>
+        <w:rPr>
+          <w:noProof/>
+        </w:rPr>
+        <w:drawing>
+          <wp:inline distT="0" distB="0" distL="0" distR="0" wp14:anchorId="45758253" wp14:editId="7BE3E274">
+            <wp:extent cx="5940425" cy="3244215"/>
+            <wp:effectExtent l="0" t="0" r="3175" b="0"/>
+            <wp:docPr id="26" name="Рисунок 26"/>
+            <wp:cNvGraphicFramePr>
+              <a:graphicFrameLocks xmlns:a="http://schemas.openxmlformats.org/drawingml/2006/main" noChangeAspect="1"/>
+            </wp:cNvGraphicFramePr>
+            <a:graphic xmlns:a="http://schemas.openxmlformats.org/drawingml/2006/main">
+              <a:graphicData uri="http://schemas.openxmlformats.org/drawingml/2006/picture">
+                <pic:pic xmlns:pic="http://schemas.openxmlformats.org/drawingml/2006/picture">
+                  <pic:nvPicPr>
+                    <pic:cNvPr id="1" name=""/>
+                    <pic:cNvPicPr/>
+                  </pic:nvPicPr>
+                  <pic:blipFill>
+                    <a:blip r:embed="rId61"/>
+                    <a:stretch>
+                      <a:fillRect/>
+                    </a:stretch>
+                  </pic:blipFill>
+                  <pic:spPr>
+                    <a:xfrm>
+                      <a:off x="0" y="0"/>
+                      <a:ext cx="5940425" cy="3244215"/>
+                    </a:xfrm>
+                    <a:prstGeom prst="rect">
+                      <a:avLst/>
+                    </a:prstGeom>
+                  </pic:spPr>
+                </pic:pic>
+              </a:graphicData>
+            </a:graphic>
+          </wp:inline>
+        </w:drawing>
+      </w:r>
+    </w:p>
     <w:p>
       <w:pPr>
         <w:pStyle w:val="1"/>
@@ -5843,6 +6015,47 @@
           <w:szCs w:val="28"/>
         </w:rPr>
       </w:pPr>
+      <w:r>
+        <w:rPr>
+          <w:noProof/>
+        </w:rPr>
+        <w:lastRenderedPageBreak/>
+        <w:drawing>
+          <wp:inline distT="0" distB="0" distL="0" distR="0" wp14:anchorId="3E5BF0C3" wp14:editId="48F71A3C">
+            <wp:extent cx="5940425" cy="3284220"/>
+            <wp:effectExtent l="0" t="0" r="3175" b="0"/>
+            <wp:docPr id="27" name="Рисунок 27"/>
+            <wp:cNvGraphicFramePr>
+              <a:graphicFrameLocks xmlns:a="http://schemas.openxmlformats.org/drawingml/2006/main" noChangeAspect="1"/>
+            </wp:cNvGraphicFramePr>
+            <a:graphic xmlns:a="http://schemas.openxmlformats.org/drawingml/2006/main">
+              <a:graphicData uri="http://schemas.openxmlformats.org/drawingml/2006/picture">
+                <pic:pic xmlns:pic="http://schemas.openxmlformats.org/drawingml/2006/picture">
+                  <pic:nvPicPr>
+                    <pic:cNvPr id="1" name=""/>
+                    <pic:cNvPicPr/>
+                  </pic:nvPicPr>
+                  <pic:blipFill>
+                    <a:blip r:embed="rId62"/>
+                    <a:stretch>
+                      <a:fillRect/>
+                    </a:stretch>
+                  </pic:blipFill>
+                  <pic:spPr>
+                    <a:xfrm>
+                      <a:off x="0" y="0"/>
+                      <a:ext cx="5940425" cy="3284220"/>
+                    </a:xfrm>
+                    <a:prstGeom prst="rect">
+                      <a:avLst/>
+                    </a:prstGeom>
+                  </pic:spPr>
+                </pic:pic>
+              </a:graphicData>
+            </a:graphic>
+          </wp:inline>
+        </w:drawing>
+      </w:r>
     </w:p>
     <w:p>
       <w:pPr>

</xml_diff>